<commit_message>
Use-case tabellen 70% af
</commit_message>
<xml_diff>
--- a/documentatie/Portemonnee Project - Product Documentatie Week 1.docx
+++ b/documentatie/Portemonnee Project - Product Documentatie Week 1.docx
@@ -1030,8 +1030,6 @@
           <w:bCs/>
         </w:rPr>
       </w:pPr>
-      <w:bookmarkStart w:id="0" w:name="_GoBack"/>
-      <w:bookmarkEnd w:id="0"/>
     </w:p>
     <w:p>
       <w:pPr>
@@ -1149,68 +1147,306 @@
           <w:szCs w:val="56"/>
         </w:rPr>
       </w:pPr>
-      <w:bookmarkStart w:id="1" w:name="_Toc509913780"/>
-      <w:bookmarkStart w:id="2" w:name="_Toc509993590"/>
+      <w:bookmarkStart w:id="0" w:name="_Toc509913780"/>
+      <w:bookmarkStart w:id="1" w:name="_Toc509993590"/>
       <w:r>
         <w:rPr>
           <w:sz w:val="56"/>
           <w:szCs w:val="56"/>
         </w:rPr>
         <w:lastRenderedPageBreak/>
-        <w:t>1.</w:t>
+        <w:t>1. Inleiding</w:t>
       </w:r>
+      <w:bookmarkEnd w:id="0"/>
+      <w:bookmarkEnd w:id="1"/>
+    </w:p>
+    <w:p>
+      <w:pPr>
+        <w:rPr>
+          <w:rFonts w:ascii="Calibri" w:hAnsi="Calibri" w:cs="Calibri"/>
+        </w:rPr>
+      </w:pPr>
       <w:r>
         <w:rPr>
+          <w:rFonts w:ascii="Calibri" w:hAnsi="Calibri" w:cs="Calibri"/>
+        </w:rPr>
+        <w:t xml:space="preserve">Om onze </w:t>
+      </w:r>
+      <w:proofErr w:type="spellStart"/>
+      <w:r>
+        <w:rPr>
+          <w:rFonts w:ascii="Calibri" w:hAnsi="Calibri" w:cs="Calibri"/>
+        </w:rPr>
+        <w:t>JavaScript</w:t>
+      </w:r>
+      <w:proofErr w:type="spellEnd"/>
+      <w:r>
+        <w:rPr>
+          <w:rFonts w:ascii="Calibri" w:hAnsi="Calibri" w:cs="Calibri"/>
+        </w:rPr>
+        <w:t xml:space="preserve"> vaardigheden te vergroten hebben wij het project Portemonnee gekregen. In dit project breiden we onze </w:t>
+      </w:r>
+      <w:proofErr w:type="spellStart"/>
+      <w:r>
+        <w:rPr>
+          <w:rFonts w:ascii="Calibri" w:hAnsi="Calibri" w:cs="Calibri"/>
+        </w:rPr>
+        <w:t>JavaScript</w:t>
+      </w:r>
+      <w:proofErr w:type="spellEnd"/>
+      <w:r>
+        <w:rPr>
+          <w:rFonts w:ascii="Calibri" w:hAnsi="Calibri" w:cs="Calibri"/>
+        </w:rPr>
+        <w:t xml:space="preserve"> ervaring uit. Ook leren we rekening houden met een specifieke (jonge) doelgroep. </w:t>
+      </w:r>
+    </w:p>
+    <w:p>
+      <w:pPr>
+        <w:rPr>
+          <w:rFonts w:ascii="Calibri" w:hAnsi="Calibri" w:cs="Calibri"/>
+        </w:rPr>
+      </w:pPr>
+    </w:p>
+    <w:p>
+      <w:pPr>
+        <w:rPr>
+          <w:rFonts w:ascii="Calibri" w:hAnsi="Calibri" w:cs="Calibri"/>
+        </w:rPr>
+      </w:pPr>
+    </w:p>
+    <w:p>
+      <w:pPr>
+        <w:rPr>
+          <w:rFonts w:ascii="Calibri" w:hAnsi="Calibri" w:cs="Calibri"/>
+        </w:rPr>
+      </w:pPr>
+    </w:p>
+    <w:p>
+      <w:pPr>
+        <w:rPr>
+          <w:rFonts w:ascii="Calibri" w:hAnsi="Calibri" w:cs="Calibri"/>
+        </w:rPr>
+      </w:pPr>
+    </w:p>
+    <w:p>
+      <w:pPr>
+        <w:rPr>
+          <w:rFonts w:ascii="Calibri" w:hAnsi="Calibri" w:cs="Calibri"/>
+        </w:rPr>
+      </w:pPr>
+    </w:p>
+    <w:p>
+      <w:pPr>
+        <w:rPr>
+          <w:rFonts w:ascii="Calibri" w:hAnsi="Calibri" w:cs="Calibri"/>
+        </w:rPr>
+      </w:pPr>
+      <w:r>
+        <w:rPr>
+          <w:rFonts w:ascii="Calibri" w:hAnsi="Calibri" w:cs="Calibri"/>
+          <w:noProof/>
+        </w:rPr>
+        <w:drawing>
+          <wp:anchor distT="0" distB="0" distL="114300" distR="114300" simplePos="0" relativeHeight="251662336" behindDoc="1" locked="0" layoutInCell="1" allowOverlap="1" wp14:anchorId="074442EF" wp14:editId="406CB17D">
+            <wp:simplePos x="0" y="0"/>
+            <wp:positionH relativeFrom="margin">
+              <wp:align>center</wp:align>
+            </wp:positionH>
+            <wp:positionV relativeFrom="paragraph">
+              <wp:posOffset>233235</wp:posOffset>
+            </wp:positionV>
+            <wp:extent cx="2771775" cy="2771775"/>
+            <wp:effectExtent l="0" t="0" r="9525" b="9525"/>
+            <wp:wrapNone/>
+            <wp:docPr id="3" name="Afbeelding 3" descr="C:\Users\Tycho\Documents\feuerwear-ted-portemonnee-opengeklapt-met-geld.png"/>
+            <wp:cNvGraphicFramePr>
+              <a:graphicFrameLocks xmlns:a="http://schemas.openxmlformats.org/drawingml/2006/main" noChangeAspect="1"/>
+            </wp:cNvGraphicFramePr>
+            <a:graphic xmlns:a="http://schemas.openxmlformats.org/drawingml/2006/main">
+              <a:graphicData uri="http://schemas.openxmlformats.org/drawingml/2006/picture">
+                <pic:pic xmlns:pic="http://schemas.openxmlformats.org/drawingml/2006/picture">
+                  <pic:nvPicPr>
+                    <pic:cNvPr id="0" name="Picture 1" descr="C:\Users\Tycho\Documents\feuerwear-ted-portemonnee-opengeklapt-met-geld.png"/>
+                    <pic:cNvPicPr>
+                      <a:picLocks noChangeAspect="1" noChangeArrowheads="1"/>
+                    </pic:cNvPicPr>
+                  </pic:nvPicPr>
+                  <pic:blipFill>
+                    <a:blip r:embed="rId8">
+                      <a:extLst>
+                        <a:ext uri="{28A0092B-C50C-407E-A947-70E740481C1C}">
+                          <a14:useLocalDpi xmlns:a14="http://schemas.microsoft.com/office/drawing/2010/main" val="0"/>
+                        </a:ext>
+                      </a:extLst>
+                    </a:blip>
+                    <a:srcRect/>
+                    <a:stretch>
+                      <a:fillRect/>
+                    </a:stretch>
+                  </pic:blipFill>
+                  <pic:spPr bwMode="auto">
+                    <a:xfrm>
+                      <a:off x="0" y="0"/>
+                      <a:ext cx="2771775" cy="2771775"/>
+                    </a:xfrm>
+                    <a:prstGeom prst="rect">
+                      <a:avLst/>
+                    </a:prstGeom>
+                    <a:noFill/>
+                    <a:ln>
+                      <a:noFill/>
+                    </a:ln>
+                  </pic:spPr>
+                </pic:pic>
+              </a:graphicData>
+            </a:graphic>
+          </wp:anchor>
+        </w:drawing>
+      </w:r>
+    </w:p>
+    <w:p>
+      <w:pPr>
+        <w:rPr>
+          <w:rFonts w:ascii="Calibri" w:hAnsi="Calibri" w:cs="Calibri"/>
+        </w:rPr>
+      </w:pPr>
+    </w:p>
+    <w:p>
+      <w:pPr>
+        <w:rPr>
+          <w:rFonts w:ascii="Calibri" w:hAnsi="Calibri" w:cs="Calibri"/>
+        </w:rPr>
+      </w:pPr>
+    </w:p>
+    <w:p>
+      <w:pPr>
+        <w:rPr>
+          <w:rFonts w:ascii="Calibri" w:hAnsi="Calibri" w:cs="Calibri"/>
+        </w:rPr>
+      </w:pPr>
+    </w:p>
+    <w:p>
+      <w:pPr>
+        <w:rPr>
+          <w:rFonts w:ascii="Calibri" w:hAnsi="Calibri" w:cs="Calibri"/>
+        </w:rPr>
+      </w:pPr>
+    </w:p>
+    <w:p>
+      <w:pPr>
+        <w:rPr>
+          <w:rFonts w:ascii="Calibri" w:hAnsi="Calibri" w:cs="Calibri"/>
+        </w:rPr>
+      </w:pPr>
+    </w:p>
+    <w:p>
+      <w:pPr>
+        <w:rPr>
+          <w:rFonts w:ascii="Calibri" w:hAnsi="Calibri" w:cs="Calibri"/>
+        </w:rPr>
+      </w:pPr>
+    </w:p>
+    <w:p>
+      <w:pPr>
+        <w:rPr>
+          <w:rFonts w:ascii="Calibri" w:hAnsi="Calibri" w:cs="Calibri"/>
+        </w:rPr>
+      </w:pPr>
+    </w:p>
+    <w:p>
+      <w:pPr>
+        <w:rPr>
+          <w:rFonts w:ascii="Calibri" w:hAnsi="Calibri" w:cs="Calibri"/>
+        </w:rPr>
+      </w:pPr>
+    </w:p>
+    <w:p>
+      <w:pPr>
+        <w:rPr>
+          <w:rFonts w:ascii="Calibri" w:hAnsi="Calibri" w:cs="Calibri"/>
+        </w:rPr>
+      </w:pPr>
+    </w:p>
+    <w:p>
+      <w:pPr>
+        <w:rPr>
+          <w:rFonts w:ascii="Calibri" w:hAnsi="Calibri" w:cs="Calibri"/>
+        </w:rPr>
+      </w:pPr>
+    </w:p>
+    <w:p>
+      <w:pPr>
+        <w:rPr>
+          <w:rFonts w:ascii="Calibri" w:hAnsi="Calibri" w:cs="Calibri"/>
+        </w:rPr>
+      </w:pPr>
+    </w:p>
+    <w:p>
+      <w:pPr>
+        <w:rPr>
+          <w:rFonts w:ascii="Calibri" w:hAnsi="Calibri" w:cs="Calibri"/>
+        </w:rPr>
+      </w:pPr>
+    </w:p>
+    <w:p>
+      <w:pPr>
+        <w:rPr>
+          <w:rFonts w:ascii="Calibri" w:hAnsi="Calibri" w:cs="Calibri"/>
+        </w:rPr>
+      </w:pPr>
+    </w:p>
+    <w:p>
+      <w:pPr>
+        <w:rPr>
+          <w:rFonts w:ascii="Calibri" w:hAnsi="Calibri" w:cs="Calibri"/>
+        </w:rPr>
+      </w:pPr>
+    </w:p>
+    <w:p>
+      <w:pPr>
+        <w:rPr>
+          <w:rFonts w:ascii="Calibri" w:hAnsi="Calibri" w:cs="Calibri"/>
+        </w:rPr>
+      </w:pPr>
+    </w:p>
+    <w:p>
+      <w:pPr>
+        <w:rPr>
+          <w:rFonts w:ascii="Calibri" w:hAnsi="Calibri" w:cs="Calibri"/>
+        </w:rPr>
+      </w:pPr>
+    </w:p>
+    <w:p>
+      <w:pPr>
+        <w:rPr>
+          <w:rFonts w:ascii="Calibri" w:hAnsi="Calibri" w:cs="Calibri"/>
+        </w:rPr>
+      </w:pPr>
+    </w:p>
+    <w:p>
+      <w:pPr>
+        <w:rPr>
+          <w:rFonts w:ascii="Calibri" w:hAnsi="Calibri" w:cs="Calibri"/>
+        </w:rPr>
+      </w:pPr>
+    </w:p>
+    <w:p>
+      <w:pPr>
+        <w:pStyle w:val="Kopvaninhoudsopgave"/>
+        <w:rPr>
           <w:sz w:val="56"/>
-          <w:szCs w:val="56"/>
-        </w:rPr>
-        <w:t xml:space="preserve"> Inleiding</w:t>
-      </w:r>
-      <w:bookmarkEnd w:id="1"/>
-      <w:bookmarkEnd w:id="2"/>
-    </w:p>
-    <w:p>
-      <w:pPr>
-        <w:rPr>
-          <w:rFonts w:ascii="Calibri" w:hAnsi="Calibri" w:cs="Calibri"/>
-        </w:rPr>
-      </w:pPr>
+        </w:rPr>
+      </w:pPr>
+      <w:bookmarkStart w:id="2" w:name="_Toc509993591"/>
       <w:r>
         <w:rPr>
-          <w:rFonts w:ascii="Calibri" w:hAnsi="Calibri" w:cs="Calibri"/>
-        </w:rPr>
-        <w:t xml:space="preserve">Om onze JavaScript vaardigheden te vergroten hebben wij het project Portemonnee gekregen. In dit project breiden we onze JavaScript ervaring uit. Ook leren we rekening houden met een specifieke (jonge) doelgroep. </w:t>
-      </w:r>
-    </w:p>
-    <w:p>
-      <w:pPr>
-        <w:rPr>
-          <w:rFonts w:ascii="Calibri" w:hAnsi="Calibri" w:cs="Calibri"/>
-        </w:rPr>
-      </w:pPr>
-    </w:p>
-    <w:p>
-      <w:pPr>
-        <w:rPr>
-          <w:rFonts w:ascii="Calibri" w:hAnsi="Calibri" w:cs="Calibri"/>
-        </w:rPr>
-      </w:pPr>
-    </w:p>
-    <w:p>
-      <w:pPr>
-        <w:pStyle w:val="Kopvaninhoudsopgave"/>
-        <w:rPr>
           <w:sz w:val="56"/>
         </w:rPr>
-      </w:pPr>
-      <w:bookmarkStart w:id="3" w:name="_Toc509993591"/>
-      <w:r>
-        <w:rPr>
-          <w:sz w:val="56"/>
-        </w:rPr>
+        <w:lastRenderedPageBreak/>
         <w:t>2. Functioneel ontwerp</w:t>
       </w:r>
-      <w:bookmarkEnd w:id="3"/>
+      <w:bookmarkEnd w:id="2"/>
     </w:p>
     <w:p>
       <w:r>
@@ -1224,39 +1460,2791 @@
       <w:pPr>
         <w:pStyle w:val="Kop2"/>
       </w:pPr>
-      <w:bookmarkStart w:id="4" w:name="_Toc509993592"/>
+      <w:bookmarkStart w:id="3" w:name="_Toc509993592"/>
       <w:r>
-        <w:t>2.1 Use-Case diagram</w:t>
+        <w:t xml:space="preserve">2.1 </w:t>
+      </w:r>
+      <w:proofErr w:type="spellStart"/>
+      <w:r>
+        <w:t>Use</w:t>
+      </w:r>
+      <w:proofErr w:type="spellEnd"/>
+      <w:r>
+        <w:t>-Case diagram</w:t>
+      </w:r>
+      <w:bookmarkEnd w:id="3"/>
+    </w:p>
+    <w:p>
+      <w:r>
+        <w:rPr>
+          <w:noProof/>
+        </w:rPr>
+        <w:drawing>
+          <wp:anchor distT="0" distB="0" distL="114300" distR="114300" simplePos="0" relativeHeight="251660288" behindDoc="0" locked="0" layoutInCell="1" allowOverlap="1" wp14:anchorId="75713118" wp14:editId="64B3CD08">
+            <wp:simplePos x="0" y="0"/>
+            <wp:positionH relativeFrom="column">
+              <wp:posOffset>311150</wp:posOffset>
+            </wp:positionH>
+            <wp:positionV relativeFrom="paragraph">
+              <wp:posOffset>485148</wp:posOffset>
+            </wp:positionV>
+            <wp:extent cx="4191000" cy="6219825"/>
+            <wp:effectExtent l="0" t="0" r="0" b="9525"/>
+            <wp:wrapThrough wrapText="bothSides">
+              <wp:wrapPolygon edited="0">
+                <wp:start x="0" y="0"/>
+                <wp:lineTo x="0" y="21567"/>
+                <wp:lineTo x="21502" y="21567"/>
+                <wp:lineTo x="21502" y="0"/>
+                <wp:lineTo x="0" y="0"/>
+              </wp:wrapPolygon>
+            </wp:wrapThrough>
+            <wp:docPr id="2" name="Afbeelding 2" descr="C:\Users\Tycho\AppData\Local\Microsoft\Windows\INetCache\Content.Word\Tekening1.jpg"/>
+            <wp:cNvGraphicFramePr>
+              <a:graphicFrameLocks xmlns:a="http://schemas.openxmlformats.org/drawingml/2006/main" noChangeAspect="1"/>
+            </wp:cNvGraphicFramePr>
+            <a:graphic xmlns:a="http://schemas.openxmlformats.org/drawingml/2006/main">
+              <a:graphicData uri="http://schemas.openxmlformats.org/drawingml/2006/picture">
+                <pic:pic xmlns:pic="http://schemas.openxmlformats.org/drawingml/2006/picture">
+                  <pic:nvPicPr>
+                    <pic:cNvPr id="0" name="Picture 1" descr="C:\Users\Tycho\AppData\Local\Microsoft\Windows\INetCache\Content.Word\Tekening1.jpg"/>
+                    <pic:cNvPicPr>
+                      <a:picLocks noChangeAspect="1" noChangeArrowheads="1"/>
+                    </pic:cNvPicPr>
+                  </pic:nvPicPr>
+                  <pic:blipFill>
+                    <a:blip r:embed="rId9">
+                      <a:extLst>
+                        <a:ext uri="{28A0092B-C50C-407E-A947-70E740481C1C}">
+                          <a14:useLocalDpi xmlns:a14="http://schemas.microsoft.com/office/drawing/2010/main" val="0"/>
+                        </a:ext>
+                      </a:extLst>
+                    </a:blip>
+                    <a:srcRect/>
+                    <a:stretch>
+                      <a:fillRect/>
+                    </a:stretch>
+                  </pic:blipFill>
+                  <pic:spPr bwMode="auto">
+                    <a:xfrm>
+                      <a:off x="0" y="0"/>
+                      <a:ext cx="4191000" cy="6219825"/>
+                    </a:xfrm>
+                    <a:prstGeom prst="rect">
+                      <a:avLst/>
+                    </a:prstGeom>
+                    <a:noFill/>
+                    <a:ln>
+                      <a:noFill/>
+                    </a:ln>
+                  </pic:spPr>
+                </pic:pic>
+              </a:graphicData>
+            </a:graphic>
+            <wp14:sizeRelH relativeFrom="page">
+              <wp14:pctWidth>0</wp14:pctWidth>
+            </wp14:sizeRelH>
+            <wp14:sizeRelV relativeFrom="page">
+              <wp14:pctHeight>0</wp14:pctHeight>
+            </wp14:sizeRelV>
+          </wp:anchor>
+        </w:drawing>
+      </w:r>
+      <w:r>
+        <w:t xml:space="preserve">In de </w:t>
+      </w:r>
+      <w:proofErr w:type="spellStart"/>
+      <w:r>
+        <w:t>use</w:t>
+      </w:r>
+      <w:proofErr w:type="spellEnd"/>
+      <w:r>
+        <w:t xml:space="preserve">-case diagram laten wij alles zien wat een speler kunt doen </w:t>
+      </w:r>
+      <w:proofErr w:type="spellStart"/>
+      <w:r>
+        <w:t>m.b.v</w:t>
+      </w:r>
+      <w:proofErr w:type="spellEnd"/>
+      <w:r>
+        <w:t xml:space="preserve"> rondjes die aan de speler verbonden zijn.</w:t>
+      </w:r>
+    </w:p>
+    <w:p>
+      <w:pPr>
+        <w:rPr>
+          <w:noProof/>
+        </w:rPr>
+      </w:pPr>
+    </w:p>
+    <w:p>
+      <w:pPr>
+        <w:rPr>
+          <w:noProof/>
+        </w:rPr>
+      </w:pPr>
+    </w:p>
+    <w:p>
+      <w:pPr>
+        <w:rPr>
+          <w:noProof/>
+        </w:rPr>
+      </w:pPr>
+    </w:p>
+    <w:p>
+      <w:pPr>
+        <w:rPr>
+          <w:noProof/>
+        </w:rPr>
+      </w:pPr>
+    </w:p>
+    <w:p>
+      <w:pPr>
+        <w:rPr>
+          <w:noProof/>
+        </w:rPr>
+      </w:pPr>
+    </w:p>
+    <w:p>
+      <w:pPr>
+        <w:rPr>
+          <w:noProof/>
+        </w:rPr>
+      </w:pPr>
+    </w:p>
+    <w:p>
+      <w:pPr>
+        <w:rPr>
+          <w:noProof/>
+        </w:rPr>
+      </w:pPr>
+    </w:p>
+    <w:p>
+      <w:pPr>
+        <w:rPr>
+          <w:noProof/>
+        </w:rPr>
+      </w:pPr>
+    </w:p>
+    <w:p>
+      <w:pPr>
+        <w:rPr>
+          <w:noProof/>
+        </w:rPr>
+      </w:pPr>
+    </w:p>
+    <w:p>
+      <w:pPr>
+        <w:rPr>
+          <w:noProof/>
+        </w:rPr>
+      </w:pPr>
+    </w:p>
+    <w:p>
+      <w:pPr>
+        <w:rPr>
+          <w:noProof/>
+        </w:rPr>
+      </w:pPr>
+    </w:p>
+    <w:p>
+      <w:pPr>
+        <w:rPr>
+          <w:noProof/>
+        </w:rPr>
+      </w:pPr>
+    </w:p>
+    <w:p>
+      <w:pPr>
+        <w:rPr>
+          <w:noProof/>
+        </w:rPr>
+      </w:pPr>
+    </w:p>
+    <w:p>
+      <w:pPr>
+        <w:rPr>
+          <w:noProof/>
+        </w:rPr>
+      </w:pPr>
+    </w:p>
+    <w:p>
+      <w:pPr>
+        <w:rPr>
+          <w:noProof/>
+        </w:rPr>
+      </w:pPr>
+    </w:p>
+    <w:p>
+      <w:pPr>
+        <w:rPr>
+          <w:noProof/>
+        </w:rPr>
+      </w:pPr>
+    </w:p>
+    <w:p>
+      <w:pPr>
+        <w:rPr>
+          <w:noProof/>
+        </w:rPr>
+      </w:pPr>
+    </w:p>
+    <w:p>
+      <w:pPr>
+        <w:rPr>
+          <w:noProof/>
+        </w:rPr>
+      </w:pPr>
+    </w:p>
+    <w:p>
+      <w:pPr>
+        <w:rPr>
+          <w:noProof/>
+        </w:rPr>
+      </w:pPr>
+    </w:p>
+    <w:p>
+      <w:pPr>
+        <w:rPr>
+          <w:noProof/>
+        </w:rPr>
+      </w:pPr>
+    </w:p>
+    <w:p>
+      <w:pPr>
+        <w:rPr>
+          <w:noProof/>
+        </w:rPr>
+      </w:pPr>
+    </w:p>
+    <w:p>
+      <w:pPr>
+        <w:rPr>
+          <w:noProof/>
+        </w:rPr>
+      </w:pPr>
+    </w:p>
+    <w:p>
+      <w:pPr>
+        <w:rPr>
+          <w:noProof/>
+        </w:rPr>
+      </w:pPr>
+    </w:p>
+    <w:p>
+      <w:pPr>
+        <w:rPr>
+          <w:noProof/>
+        </w:rPr>
+      </w:pPr>
+    </w:p>
+    <w:p>
+      <w:pPr>
+        <w:pStyle w:val="Kop2"/>
+      </w:pPr>
+      <w:bookmarkStart w:id="4" w:name="_Toc509993593"/>
+      <w:r>
+        <w:t xml:space="preserve">2.2 </w:t>
+      </w:r>
+      <w:proofErr w:type="spellStart"/>
+      <w:r>
+        <w:t>Use</w:t>
+      </w:r>
+      <w:proofErr w:type="spellEnd"/>
+      <w:r>
+        <w:t>-Case tabellen</w:t>
       </w:r>
       <w:bookmarkEnd w:id="4"/>
     </w:p>
     <w:p>
-      <w:pPr>
-        <w:rPr>
-          <w:noProof/>
-        </w:rPr>
-      </w:pPr>
       <w:r>
-        <w:t>In de use-case diagram laten wij alles zien wat een speler kunt doen m.b.v rondjes die aan de speler verbonden zijn.</w:t>
+        <w:t xml:space="preserve">In de </w:t>
       </w:r>
-    </w:p>
-    <w:p>
-      <w:pPr>
-        <w:pStyle w:val="Kop2"/>
-      </w:pPr>
-      <w:bookmarkStart w:id="5" w:name="_Toc509993593"/>
+      <w:proofErr w:type="spellStart"/>
       <w:r>
-        <w:t>2.2 Use-Case tabellen</w:t>
+        <w:t>use</w:t>
       </w:r>
-      <w:bookmarkEnd w:id="5"/>
-    </w:p>
-    <w:p>
+      <w:proofErr w:type="spellEnd"/>
       <w:r>
-        <w:t>In de use-case tabel beschri</w:t>
+        <w:t>-case tabel beschri</w:t>
       </w:r>
       <w:r>
-        <w:t>jven wij de use-cases en hoe ze geïmplementeerd worden.</w:t>
+        <w:t xml:space="preserve">jven wij de </w:t>
       </w:r>
+      <w:proofErr w:type="spellStart"/>
+      <w:r>
+        <w:t>use</w:t>
+      </w:r>
+      <w:proofErr w:type="spellEnd"/>
+      <w:r>
+        <w:t>-cases en hoe ze geïmplementeerd worden.</w:t>
+      </w:r>
+    </w:p>
+    <w:p/>
+    <w:p/>
+    <w:tbl>
+      <w:tblPr>
+        <w:tblStyle w:val="Tabelraster"/>
+        <w:tblW w:w="9229" w:type="dxa"/>
+        <w:tblLook w:val="04A0" w:firstRow="1" w:lastRow="0" w:firstColumn="1" w:lastColumn="0" w:noHBand="0" w:noVBand="1"/>
+      </w:tblPr>
+      <w:tblGrid>
+        <w:gridCol w:w="4512"/>
+        <w:gridCol w:w="4717"/>
+      </w:tblGrid>
+      <w:tr>
+        <w:trPr>
+          <w:trHeight w:val="3022"/>
+        </w:trPr>
+        <w:tc>
+          <w:tcPr>
+            <w:tcW w:w="4512" w:type="dxa"/>
+            <w:tcBorders>
+              <w:top w:val="single" w:sz="4" w:space="0" w:color="auto"/>
+              <w:left w:val="single" w:sz="4" w:space="0" w:color="auto"/>
+              <w:bottom w:val="single" w:sz="4" w:space="0" w:color="auto"/>
+              <w:right w:val="single" w:sz="4" w:space="0" w:color="auto"/>
+            </w:tcBorders>
+          </w:tcPr>
+          <w:p>
+            <w:pPr>
+              <w:spacing w:line="240" w:lineRule="auto"/>
+              <w:rPr>
+                <w:b/>
+                <w:noProof/>
+              </w:rPr>
+            </w:pPr>
+            <w:r>
+              <w:rPr>
+                <w:noProof/>
+              </w:rPr>
+              <w:drawing>
+                <wp:anchor distT="0" distB="0" distL="114300" distR="114300" simplePos="0" relativeHeight="251663360" behindDoc="0" locked="0" layoutInCell="1" allowOverlap="1" wp14:anchorId="7A9DB52D" wp14:editId="1E8139C8">
+                  <wp:simplePos x="0" y="0"/>
+                  <wp:positionH relativeFrom="column">
+                    <wp:posOffset>84900</wp:posOffset>
+                  </wp:positionH>
+                  <wp:positionV relativeFrom="paragraph">
+                    <wp:posOffset>415801</wp:posOffset>
+                  </wp:positionV>
+                  <wp:extent cx="2503805" cy="1163320"/>
+                  <wp:effectExtent l="0" t="0" r="0" b="0"/>
+                  <wp:wrapThrough wrapText="bothSides">
+                    <wp:wrapPolygon edited="0">
+                      <wp:start x="0" y="0"/>
+                      <wp:lineTo x="0" y="21223"/>
+                      <wp:lineTo x="21364" y="21223"/>
+                      <wp:lineTo x="21364" y="0"/>
+                      <wp:lineTo x="0" y="0"/>
+                    </wp:wrapPolygon>
+                  </wp:wrapThrough>
+                  <wp:docPr id="10" name="Afbeelding 10"/>
+                  <wp:cNvGraphicFramePr>
+                    <a:graphicFrameLocks xmlns:a="http://schemas.openxmlformats.org/drawingml/2006/main" noChangeAspect="1"/>
+                  </wp:cNvGraphicFramePr>
+                  <a:graphic xmlns:a="http://schemas.openxmlformats.org/drawingml/2006/main">
+                    <a:graphicData uri="http://schemas.openxmlformats.org/drawingml/2006/picture">
+                      <pic:pic xmlns:pic="http://schemas.openxmlformats.org/drawingml/2006/picture">
+                        <pic:nvPicPr>
+                          <pic:cNvPr id="1" name=""/>
+                          <pic:cNvPicPr/>
+                        </pic:nvPicPr>
+                        <pic:blipFill>
+                          <a:blip r:embed="rId10" cstate="print">
+                            <a:extLst>
+                              <a:ext uri="{28A0092B-C50C-407E-A947-70E740481C1C}">
+                                <a14:useLocalDpi xmlns:a14="http://schemas.microsoft.com/office/drawing/2010/main" val="0"/>
+                              </a:ext>
+                            </a:extLst>
+                          </a:blip>
+                          <a:stretch>
+                            <a:fillRect/>
+                          </a:stretch>
+                        </pic:blipFill>
+                        <pic:spPr>
+                          <a:xfrm>
+                            <a:off x="0" y="0"/>
+                            <a:ext cx="2503805" cy="1163320"/>
+                          </a:xfrm>
+                          <a:prstGeom prst="rect">
+                            <a:avLst/>
+                          </a:prstGeom>
+                        </pic:spPr>
+                      </pic:pic>
+                    </a:graphicData>
+                  </a:graphic>
+                  <wp14:sizeRelH relativeFrom="page">
+                    <wp14:pctWidth>0</wp14:pctWidth>
+                  </wp14:sizeRelH>
+                  <wp14:sizeRelV relativeFrom="page">
+                    <wp14:pctHeight>0</wp14:pctHeight>
+                  </wp14:sizeRelV>
+                </wp:anchor>
+              </w:drawing>
+            </w:r>
+          </w:p>
+          <w:p>
+            <w:pPr>
+              <w:spacing w:line="240" w:lineRule="auto"/>
+              <w:rPr>
+                <w:b/>
+                <w:noProof/>
+              </w:rPr>
+            </w:pPr>
+          </w:p>
+          <w:p>
+            <w:pPr>
+              <w:spacing w:line="240" w:lineRule="auto"/>
+              <w:rPr>
+                <w:b/>
+              </w:rPr>
+            </w:pPr>
+          </w:p>
+        </w:tc>
+        <w:tc>
+          <w:tcPr>
+            <w:tcW w:w="4717" w:type="dxa"/>
+            <w:tcBorders>
+              <w:top w:val="single" w:sz="4" w:space="0" w:color="auto"/>
+              <w:left w:val="single" w:sz="4" w:space="0" w:color="auto"/>
+              <w:bottom w:val="single" w:sz="4" w:space="0" w:color="auto"/>
+              <w:right w:val="single" w:sz="4" w:space="0" w:color="auto"/>
+            </w:tcBorders>
+          </w:tcPr>
+          <w:p>
+            <w:pPr>
+              <w:spacing w:line="240" w:lineRule="auto"/>
+              <w:rPr>
+                <w:noProof/>
+              </w:rPr>
+            </w:pPr>
+          </w:p>
+          <w:p>
+            <w:pPr>
+              <w:spacing w:line="240" w:lineRule="auto"/>
+            </w:pPr>
+            <w:r>
+              <w:rPr>
+                <w:noProof/>
+              </w:rPr>
+              <w:drawing>
+                <wp:anchor distT="0" distB="0" distL="114300" distR="114300" simplePos="0" relativeHeight="251683840" behindDoc="1" locked="0" layoutInCell="1" allowOverlap="1" wp14:anchorId="34B5BA15" wp14:editId="16C5E386">
+                  <wp:simplePos x="0" y="0"/>
+                  <wp:positionH relativeFrom="column">
+                    <wp:posOffset>153109</wp:posOffset>
+                  </wp:positionH>
+                  <wp:positionV relativeFrom="paragraph">
+                    <wp:posOffset>58107</wp:posOffset>
+                  </wp:positionV>
+                  <wp:extent cx="2541270" cy="1175657"/>
+                  <wp:effectExtent l="0" t="0" r="0" b="5715"/>
+                  <wp:wrapNone/>
+                  <wp:docPr id="9" name="Afbeelding 9"/>
+                  <wp:cNvGraphicFramePr>
+                    <a:graphicFrameLocks xmlns:a="http://schemas.openxmlformats.org/drawingml/2006/main" noChangeAspect="1"/>
+                  </wp:cNvGraphicFramePr>
+                  <a:graphic xmlns:a="http://schemas.openxmlformats.org/drawingml/2006/main">
+                    <a:graphicData uri="http://schemas.openxmlformats.org/drawingml/2006/picture">
+                      <pic:pic xmlns:pic="http://schemas.openxmlformats.org/drawingml/2006/picture">
+                        <pic:nvPicPr>
+                          <pic:cNvPr id="1" name=""/>
+                          <pic:cNvPicPr/>
+                        </pic:nvPicPr>
+                        <pic:blipFill>
+                          <a:blip r:embed="rId11" cstate="print">
+                            <a:extLst>
+                              <a:ext uri="{28A0092B-C50C-407E-A947-70E740481C1C}">
+                                <a14:useLocalDpi xmlns:a14="http://schemas.microsoft.com/office/drawing/2010/main" val="0"/>
+                              </a:ext>
+                            </a:extLst>
+                          </a:blip>
+                          <a:stretch>
+                            <a:fillRect/>
+                          </a:stretch>
+                        </pic:blipFill>
+                        <pic:spPr>
+                          <a:xfrm>
+                            <a:off x="0" y="0"/>
+                            <a:ext cx="2541270" cy="1175657"/>
+                          </a:xfrm>
+                          <a:prstGeom prst="rect">
+                            <a:avLst/>
+                          </a:prstGeom>
+                        </pic:spPr>
+                      </pic:pic>
+                    </a:graphicData>
+                  </a:graphic>
+                </wp:anchor>
+              </w:drawing>
+            </w:r>
+          </w:p>
+        </w:tc>
+      </w:tr>
+      <w:tr>
+        <w:trPr>
+          <w:trHeight w:val="483"/>
+        </w:trPr>
+        <w:tc>
+          <w:tcPr>
+            <w:tcW w:w="4512" w:type="dxa"/>
+            <w:tcBorders>
+              <w:top w:val="single" w:sz="4" w:space="0" w:color="auto"/>
+              <w:left w:val="single" w:sz="4" w:space="0" w:color="auto"/>
+              <w:bottom w:val="single" w:sz="4" w:space="0" w:color="auto"/>
+              <w:right w:val="single" w:sz="4" w:space="0" w:color="auto"/>
+            </w:tcBorders>
+            <w:hideMark/>
+          </w:tcPr>
+          <w:p>
+            <w:pPr>
+              <w:spacing w:line="240" w:lineRule="auto"/>
+              <w:rPr>
+                <w:b/>
+                <w:sz w:val="22"/>
+                <w:szCs w:val="22"/>
+              </w:rPr>
+            </w:pPr>
+            <w:r>
+              <w:rPr>
+                <w:b/>
+              </w:rPr>
+              <w:t>Naam</w:t>
+            </w:r>
+          </w:p>
+        </w:tc>
+        <w:tc>
+          <w:tcPr>
+            <w:tcW w:w="4717" w:type="dxa"/>
+            <w:tcBorders>
+              <w:top w:val="single" w:sz="4" w:space="0" w:color="auto"/>
+              <w:left w:val="single" w:sz="4" w:space="0" w:color="auto"/>
+              <w:bottom w:val="single" w:sz="4" w:space="0" w:color="auto"/>
+              <w:right w:val="single" w:sz="4" w:space="0" w:color="auto"/>
+            </w:tcBorders>
+            <w:hideMark/>
+          </w:tcPr>
+          <w:p>
+            <w:pPr>
+              <w:spacing w:line="240" w:lineRule="auto"/>
+            </w:pPr>
+            <w:r>
+              <w:t>UC1: Naam invoeren</w:t>
+            </w:r>
+          </w:p>
+        </w:tc>
+      </w:tr>
+      <w:tr>
+        <w:trPr>
+          <w:trHeight w:val="500"/>
+        </w:trPr>
+        <w:tc>
+          <w:tcPr>
+            <w:tcW w:w="4512" w:type="dxa"/>
+            <w:tcBorders>
+              <w:top w:val="single" w:sz="4" w:space="0" w:color="auto"/>
+              <w:left w:val="single" w:sz="4" w:space="0" w:color="auto"/>
+              <w:bottom w:val="single" w:sz="4" w:space="0" w:color="auto"/>
+              <w:right w:val="single" w:sz="4" w:space="0" w:color="auto"/>
+            </w:tcBorders>
+            <w:hideMark/>
+          </w:tcPr>
+          <w:p>
+            <w:pPr>
+              <w:spacing w:line="240" w:lineRule="auto"/>
+              <w:rPr>
+                <w:b/>
+              </w:rPr>
+            </w:pPr>
+            <w:r>
+              <w:rPr>
+                <w:b/>
+              </w:rPr>
+              <w:t>Actor</w:t>
+            </w:r>
+          </w:p>
+        </w:tc>
+        <w:tc>
+          <w:tcPr>
+            <w:tcW w:w="4717" w:type="dxa"/>
+            <w:tcBorders>
+              <w:top w:val="single" w:sz="4" w:space="0" w:color="auto"/>
+              <w:left w:val="single" w:sz="4" w:space="0" w:color="auto"/>
+              <w:bottom w:val="single" w:sz="4" w:space="0" w:color="auto"/>
+              <w:right w:val="single" w:sz="4" w:space="0" w:color="auto"/>
+            </w:tcBorders>
+            <w:hideMark/>
+          </w:tcPr>
+          <w:p>
+            <w:pPr>
+              <w:spacing w:line="240" w:lineRule="auto"/>
+            </w:pPr>
+            <w:r>
+              <w:t>Speler</w:t>
+            </w:r>
+          </w:p>
+        </w:tc>
+      </w:tr>
+      <w:tr>
+        <w:trPr>
+          <w:trHeight w:val="500"/>
+        </w:trPr>
+        <w:tc>
+          <w:tcPr>
+            <w:tcW w:w="4512" w:type="dxa"/>
+            <w:tcBorders>
+              <w:top w:val="single" w:sz="4" w:space="0" w:color="auto"/>
+              <w:left w:val="single" w:sz="4" w:space="0" w:color="auto"/>
+              <w:bottom w:val="single" w:sz="4" w:space="0" w:color="auto"/>
+              <w:right w:val="single" w:sz="4" w:space="0" w:color="auto"/>
+            </w:tcBorders>
+            <w:hideMark/>
+          </w:tcPr>
+          <w:p>
+            <w:pPr>
+              <w:spacing w:line="240" w:lineRule="auto"/>
+              <w:rPr>
+                <w:b/>
+              </w:rPr>
+            </w:pPr>
+            <w:r>
+              <w:rPr>
+                <w:b/>
+              </w:rPr>
+              <w:t>Preconditie(s)</w:t>
+            </w:r>
+          </w:p>
+        </w:tc>
+        <w:tc>
+          <w:tcPr>
+            <w:tcW w:w="4717" w:type="dxa"/>
+            <w:tcBorders>
+              <w:top w:val="single" w:sz="4" w:space="0" w:color="auto"/>
+              <w:left w:val="single" w:sz="4" w:space="0" w:color="auto"/>
+              <w:bottom w:val="single" w:sz="4" w:space="0" w:color="auto"/>
+              <w:right w:val="single" w:sz="4" w:space="0" w:color="auto"/>
+            </w:tcBorders>
+            <w:hideMark/>
+          </w:tcPr>
+          <w:p>
+            <w:pPr>
+              <w:spacing w:line="240" w:lineRule="auto"/>
+            </w:pPr>
+            <w:r>
+              <w:t>-</w:t>
+            </w:r>
+          </w:p>
+        </w:tc>
+      </w:tr>
+      <w:tr>
+        <w:trPr>
+          <w:trHeight w:val="708"/>
+        </w:trPr>
+        <w:tc>
+          <w:tcPr>
+            <w:tcW w:w="4512" w:type="dxa"/>
+            <w:tcBorders>
+              <w:top w:val="single" w:sz="4" w:space="0" w:color="auto"/>
+              <w:left w:val="single" w:sz="4" w:space="0" w:color="auto"/>
+              <w:bottom w:val="single" w:sz="4" w:space="0" w:color="auto"/>
+              <w:right w:val="single" w:sz="4" w:space="0" w:color="auto"/>
+            </w:tcBorders>
+            <w:hideMark/>
+          </w:tcPr>
+          <w:p>
+            <w:pPr>
+              <w:spacing w:line="240" w:lineRule="auto"/>
+              <w:rPr>
+                <w:b/>
+              </w:rPr>
+            </w:pPr>
+            <w:r>
+              <w:rPr>
+                <w:b/>
+              </w:rPr>
+              <w:t>Actie</w:t>
+            </w:r>
+          </w:p>
+        </w:tc>
+        <w:tc>
+          <w:tcPr>
+            <w:tcW w:w="4717" w:type="dxa"/>
+            <w:tcBorders>
+              <w:top w:val="single" w:sz="4" w:space="0" w:color="auto"/>
+              <w:left w:val="single" w:sz="4" w:space="0" w:color="auto"/>
+              <w:bottom w:val="single" w:sz="4" w:space="0" w:color="auto"/>
+              <w:right w:val="single" w:sz="4" w:space="0" w:color="auto"/>
+            </w:tcBorders>
+            <w:hideMark/>
+          </w:tcPr>
+          <w:p>
+            <w:pPr>
+              <w:spacing w:line="240" w:lineRule="auto"/>
+            </w:pPr>
+            <w:r>
+              <w:t>De speler klikt op het vlakje “Vul hier je naam in” en vult hierzo zijn eigen naam in.</w:t>
+            </w:r>
+          </w:p>
+        </w:tc>
+      </w:tr>
+      <w:tr>
+        <w:trPr>
+          <w:trHeight w:val="724"/>
+        </w:trPr>
+        <w:tc>
+          <w:tcPr>
+            <w:tcW w:w="4512" w:type="dxa"/>
+            <w:tcBorders>
+              <w:top w:val="single" w:sz="4" w:space="0" w:color="auto"/>
+              <w:left w:val="single" w:sz="4" w:space="0" w:color="auto"/>
+              <w:bottom w:val="single" w:sz="4" w:space="0" w:color="auto"/>
+              <w:right w:val="single" w:sz="4" w:space="0" w:color="auto"/>
+            </w:tcBorders>
+            <w:hideMark/>
+          </w:tcPr>
+          <w:p>
+            <w:pPr>
+              <w:spacing w:line="240" w:lineRule="auto"/>
+              <w:rPr>
+                <w:b/>
+              </w:rPr>
+            </w:pPr>
+            <w:r>
+              <w:rPr>
+                <w:b/>
+              </w:rPr>
+              <w:t>Postconditie(s)</w:t>
+            </w:r>
+          </w:p>
+        </w:tc>
+        <w:tc>
+          <w:tcPr>
+            <w:tcW w:w="4717" w:type="dxa"/>
+            <w:tcBorders>
+              <w:top w:val="single" w:sz="4" w:space="0" w:color="auto"/>
+              <w:left w:val="single" w:sz="4" w:space="0" w:color="auto"/>
+              <w:bottom w:val="single" w:sz="4" w:space="0" w:color="auto"/>
+              <w:right w:val="single" w:sz="4" w:space="0" w:color="auto"/>
+            </w:tcBorders>
+            <w:hideMark/>
+          </w:tcPr>
+          <w:p>
+            <w:pPr>
+              <w:spacing w:line="240" w:lineRule="auto"/>
+            </w:pPr>
+            <w:r>
+              <w:t>De speler is nu gemachtigd om de moeilijkheidsgraad te kiezen.</w:t>
+            </w:r>
+          </w:p>
+        </w:tc>
+      </w:tr>
+      <w:tr>
+        <w:trPr>
+          <w:trHeight w:val="483"/>
+        </w:trPr>
+        <w:tc>
+          <w:tcPr>
+            <w:tcW w:w="4512" w:type="dxa"/>
+            <w:tcBorders>
+              <w:top w:val="single" w:sz="4" w:space="0" w:color="auto"/>
+              <w:left w:val="single" w:sz="4" w:space="0" w:color="auto"/>
+              <w:bottom w:val="single" w:sz="4" w:space="0" w:color="auto"/>
+              <w:right w:val="single" w:sz="4" w:space="0" w:color="auto"/>
+            </w:tcBorders>
+            <w:hideMark/>
+          </w:tcPr>
+          <w:p>
+            <w:pPr>
+              <w:spacing w:line="240" w:lineRule="auto"/>
+              <w:rPr>
+                <w:b/>
+              </w:rPr>
+            </w:pPr>
+            <w:r>
+              <w:rPr>
+                <w:b/>
+              </w:rPr>
+              <w:t>Uitzonderingen</w:t>
+            </w:r>
+          </w:p>
+        </w:tc>
+        <w:tc>
+          <w:tcPr>
+            <w:tcW w:w="4717" w:type="dxa"/>
+            <w:tcBorders>
+              <w:top w:val="single" w:sz="4" w:space="0" w:color="auto"/>
+              <w:left w:val="single" w:sz="4" w:space="0" w:color="auto"/>
+              <w:bottom w:val="single" w:sz="4" w:space="0" w:color="auto"/>
+              <w:right w:val="single" w:sz="4" w:space="0" w:color="auto"/>
+            </w:tcBorders>
+            <w:hideMark/>
+          </w:tcPr>
+          <w:p>
+            <w:pPr>
+              <w:spacing w:line="240" w:lineRule="auto"/>
+            </w:pPr>
+            <w:r>
+              <w:t>Als de speler geen naam invult, kan hij niet verder.</w:t>
+            </w:r>
+          </w:p>
+        </w:tc>
+      </w:tr>
+    </w:tbl>
+    <w:p/>
+    <w:p/>
+    <w:p/>
+    <w:p/>
+    <w:p/>
+    <w:p/>
+    <w:p/>
+    <w:tbl>
+      <w:tblPr>
+        <w:tblStyle w:val="Tabelraster"/>
+        <w:tblW w:w="0" w:type="auto"/>
+        <w:tblLook w:val="04A0" w:firstRow="1" w:lastRow="0" w:firstColumn="1" w:lastColumn="0" w:noHBand="0" w:noVBand="1"/>
+      </w:tblPr>
+      <w:tblGrid>
+        <w:gridCol w:w="4430"/>
+        <w:gridCol w:w="4632"/>
+      </w:tblGrid>
+      <w:tr>
+        <w:trPr>
+          <w:trHeight w:val="2554"/>
+        </w:trPr>
+        <w:tc>
+          <w:tcPr>
+            <w:tcW w:w="4430" w:type="dxa"/>
+            <w:tcBorders>
+              <w:top w:val="single" w:sz="4" w:space="0" w:color="auto"/>
+              <w:left w:val="single" w:sz="4" w:space="0" w:color="auto"/>
+              <w:bottom w:val="single" w:sz="4" w:space="0" w:color="auto"/>
+              <w:right w:val="single" w:sz="4" w:space="0" w:color="auto"/>
+            </w:tcBorders>
+          </w:tcPr>
+          <w:p>
+            <w:pPr>
+              <w:spacing w:line="240" w:lineRule="auto"/>
+              <w:rPr>
+                <w:b/>
+                <w:noProof/>
+              </w:rPr>
+            </w:pPr>
+          </w:p>
+          <w:p>
+            <w:pPr>
+              <w:spacing w:line="240" w:lineRule="auto"/>
+              <w:rPr>
+                <w:b/>
+                <w:noProof/>
+              </w:rPr>
+            </w:pPr>
+            <w:r>
+              <w:rPr>
+                <w:noProof/>
+              </w:rPr>
+              <w:drawing>
+                <wp:anchor distT="0" distB="0" distL="114300" distR="114300" simplePos="0" relativeHeight="251667456" behindDoc="1" locked="0" layoutInCell="1" allowOverlap="1" wp14:anchorId="4DDB8379" wp14:editId="5CE72E2F">
+                  <wp:simplePos x="0" y="0"/>
+                  <wp:positionH relativeFrom="column">
+                    <wp:posOffset>191712</wp:posOffset>
+                  </wp:positionH>
+                  <wp:positionV relativeFrom="paragraph">
+                    <wp:posOffset>74039</wp:posOffset>
+                  </wp:positionV>
+                  <wp:extent cx="2422525" cy="1128156"/>
+                  <wp:effectExtent l="0" t="0" r="0" b="0"/>
+                  <wp:wrapNone/>
+                  <wp:docPr id="13" name="Afbeelding 13"/>
+                  <wp:cNvGraphicFramePr>
+                    <a:graphicFrameLocks xmlns:a="http://schemas.openxmlformats.org/drawingml/2006/main" noChangeAspect="1"/>
+                  </wp:cNvGraphicFramePr>
+                  <a:graphic xmlns:a="http://schemas.openxmlformats.org/drawingml/2006/main">
+                    <a:graphicData uri="http://schemas.openxmlformats.org/drawingml/2006/picture">
+                      <pic:pic xmlns:pic="http://schemas.openxmlformats.org/drawingml/2006/picture">
+                        <pic:nvPicPr>
+                          <pic:cNvPr id="1" name=""/>
+                          <pic:cNvPicPr/>
+                        </pic:nvPicPr>
+                        <pic:blipFill>
+                          <a:blip r:embed="rId12" cstate="print">
+                            <a:extLst>
+                              <a:ext uri="{28A0092B-C50C-407E-A947-70E740481C1C}">
+                                <a14:useLocalDpi xmlns:a14="http://schemas.microsoft.com/office/drawing/2010/main" val="0"/>
+                              </a:ext>
+                            </a:extLst>
+                          </a:blip>
+                          <a:stretch>
+                            <a:fillRect/>
+                          </a:stretch>
+                        </pic:blipFill>
+                        <pic:spPr>
+                          <a:xfrm>
+                            <a:off x="0" y="0"/>
+                            <a:ext cx="2422525" cy="1128156"/>
+                          </a:xfrm>
+                          <a:prstGeom prst="rect">
+                            <a:avLst/>
+                          </a:prstGeom>
+                        </pic:spPr>
+                      </pic:pic>
+                    </a:graphicData>
+                  </a:graphic>
+                </wp:anchor>
+              </w:drawing>
+            </w:r>
+          </w:p>
+          <w:p>
+            <w:pPr>
+              <w:spacing w:line="240" w:lineRule="auto"/>
+              <w:rPr>
+                <w:b/>
+              </w:rPr>
+            </w:pPr>
+          </w:p>
+        </w:tc>
+        <w:tc>
+          <w:tcPr>
+            <w:tcW w:w="4632" w:type="dxa"/>
+            <w:tcBorders>
+              <w:top w:val="single" w:sz="4" w:space="0" w:color="auto"/>
+              <w:left w:val="single" w:sz="4" w:space="0" w:color="auto"/>
+              <w:bottom w:val="single" w:sz="4" w:space="0" w:color="auto"/>
+              <w:right w:val="single" w:sz="4" w:space="0" w:color="auto"/>
+            </w:tcBorders>
+          </w:tcPr>
+          <w:p>
+            <w:pPr>
+              <w:spacing w:line="240" w:lineRule="auto"/>
+              <w:rPr>
+                <w:noProof/>
+              </w:rPr>
+            </w:pPr>
+          </w:p>
+          <w:p>
+            <w:pPr>
+              <w:spacing w:line="240" w:lineRule="auto"/>
+            </w:pPr>
+            <w:r>
+              <w:rPr>
+                <w:noProof/>
+              </w:rPr>
+              <w:drawing>
+                <wp:anchor distT="0" distB="0" distL="114300" distR="114300" simplePos="0" relativeHeight="251668480" behindDoc="1" locked="0" layoutInCell="1" allowOverlap="1" wp14:anchorId="38E451AE" wp14:editId="4A703BD2">
+                  <wp:simplePos x="0" y="0"/>
+                  <wp:positionH relativeFrom="column">
+                    <wp:posOffset>98631</wp:posOffset>
+                  </wp:positionH>
+                  <wp:positionV relativeFrom="paragraph">
+                    <wp:posOffset>86401</wp:posOffset>
+                  </wp:positionV>
+                  <wp:extent cx="2564450" cy="1091376"/>
+                  <wp:effectExtent l="0" t="0" r="7620" b="0"/>
+                  <wp:wrapNone/>
+                  <wp:docPr id="14" name="Afbeelding 14"/>
+                  <wp:cNvGraphicFramePr>
+                    <a:graphicFrameLocks xmlns:a="http://schemas.openxmlformats.org/drawingml/2006/main" noChangeAspect="1"/>
+                  </wp:cNvGraphicFramePr>
+                  <a:graphic xmlns:a="http://schemas.openxmlformats.org/drawingml/2006/main">
+                    <a:graphicData uri="http://schemas.openxmlformats.org/drawingml/2006/picture">
+                      <pic:pic xmlns:pic="http://schemas.openxmlformats.org/drawingml/2006/picture">
+                        <pic:nvPicPr>
+                          <pic:cNvPr id="1" name=""/>
+                          <pic:cNvPicPr/>
+                        </pic:nvPicPr>
+                        <pic:blipFill>
+                          <a:blip r:embed="rId13">
+                            <a:extLst>
+                              <a:ext uri="{28A0092B-C50C-407E-A947-70E740481C1C}">
+                                <a14:useLocalDpi xmlns:a14="http://schemas.microsoft.com/office/drawing/2010/main" val="0"/>
+                              </a:ext>
+                            </a:extLst>
+                          </a:blip>
+                          <a:stretch>
+                            <a:fillRect/>
+                          </a:stretch>
+                        </pic:blipFill>
+                        <pic:spPr>
+                          <a:xfrm>
+                            <a:off x="0" y="0"/>
+                            <a:ext cx="2567581" cy="1092709"/>
+                          </a:xfrm>
+                          <a:prstGeom prst="rect">
+                            <a:avLst/>
+                          </a:prstGeom>
+                        </pic:spPr>
+                      </pic:pic>
+                    </a:graphicData>
+                  </a:graphic>
+                  <wp14:sizeRelV relativeFrom="margin">
+                    <wp14:pctHeight>0</wp14:pctHeight>
+                  </wp14:sizeRelV>
+                </wp:anchor>
+              </w:drawing>
+            </w:r>
+          </w:p>
+        </w:tc>
+      </w:tr>
+      <w:tr>
+        <w:tc>
+          <w:tcPr>
+            <w:tcW w:w="4430" w:type="dxa"/>
+            <w:tcBorders>
+              <w:top w:val="single" w:sz="4" w:space="0" w:color="auto"/>
+              <w:left w:val="single" w:sz="4" w:space="0" w:color="auto"/>
+              <w:bottom w:val="single" w:sz="4" w:space="0" w:color="auto"/>
+              <w:right w:val="single" w:sz="4" w:space="0" w:color="auto"/>
+            </w:tcBorders>
+            <w:hideMark/>
+          </w:tcPr>
+          <w:p>
+            <w:pPr>
+              <w:spacing w:line="240" w:lineRule="auto"/>
+              <w:rPr>
+                <w:b/>
+                <w:sz w:val="22"/>
+                <w:szCs w:val="22"/>
+              </w:rPr>
+            </w:pPr>
+            <w:r>
+              <w:rPr>
+                <w:b/>
+              </w:rPr>
+              <w:t>Naam</w:t>
+            </w:r>
+          </w:p>
+        </w:tc>
+        <w:tc>
+          <w:tcPr>
+            <w:tcW w:w="4632" w:type="dxa"/>
+            <w:tcBorders>
+              <w:top w:val="single" w:sz="4" w:space="0" w:color="auto"/>
+              <w:left w:val="single" w:sz="4" w:space="0" w:color="auto"/>
+              <w:bottom w:val="single" w:sz="4" w:space="0" w:color="auto"/>
+              <w:right w:val="single" w:sz="4" w:space="0" w:color="auto"/>
+            </w:tcBorders>
+            <w:hideMark/>
+          </w:tcPr>
+          <w:p>
+            <w:pPr>
+              <w:spacing w:line="240" w:lineRule="auto"/>
+            </w:pPr>
+            <w:r>
+              <w:t>UC2: Moeilijkheidsgraad kiezen</w:t>
+            </w:r>
+          </w:p>
+        </w:tc>
+      </w:tr>
+      <w:tr>
+        <w:tc>
+          <w:tcPr>
+            <w:tcW w:w="4430" w:type="dxa"/>
+            <w:tcBorders>
+              <w:top w:val="single" w:sz="4" w:space="0" w:color="auto"/>
+              <w:left w:val="single" w:sz="4" w:space="0" w:color="auto"/>
+              <w:bottom w:val="single" w:sz="4" w:space="0" w:color="auto"/>
+              <w:right w:val="single" w:sz="4" w:space="0" w:color="auto"/>
+            </w:tcBorders>
+            <w:hideMark/>
+          </w:tcPr>
+          <w:p>
+            <w:pPr>
+              <w:spacing w:line="240" w:lineRule="auto"/>
+              <w:rPr>
+                <w:b/>
+              </w:rPr>
+            </w:pPr>
+            <w:r>
+              <w:rPr>
+                <w:b/>
+              </w:rPr>
+              <w:t>Actor</w:t>
+            </w:r>
+          </w:p>
+        </w:tc>
+        <w:tc>
+          <w:tcPr>
+            <w:tcW w:w="4632" w:type="dxa"/>
+            <w:tcBorders>
+              <w:top w:val="single" w:sz="4" w:space="0" w:color="auto"/>
+              <w:left w:val="single" w:sz="4" w:space="0" w:color="auto"/>
+              <w:bottom w:val="single" w:sz="4" w:space="0" w:color="auto"/>
+              <w:right w:val="single" w:sz="4" w:space="0" w:color="auto"/>
+            </w:tcBorders>
+            <w:hideMark/>
+          </w:tcPr>
+          <w:p>
+            <w:pPr>
+              <w:spacing w:line="240" w:lineRule="auto"/>
+            </w:pPr>
+            <w:r>
+              <w:t>Speler</w:t>
+            </w:r>
+          </w:p>
+        </w:tc>
+      </w:tr>
+      <w:tr>
+        <w:tc>
+          <w:tcPr>
+            <w:tcW w:w="4430" w:type="dxa"/>
+            <w:tcBorders>
+              <w:top w:val="single" w:sz="4" w:space="0" w:color="auto"/>
+              <w:left w:val="single" w:sz="4" w:space="0" w:color="auto"/>
+              <w:bottom w:val="single" w:sz="4" w:space="0" w:color="auto"/>
+              <w:right w:val="single" w:sz="4" w:space="0" w:color="auto"/>
+            </w:tcBorders>
+            <w:hideMark/>
+          </w:tcPr>
+          <w:p>
+            <w:pPr>
+              <w:spacing w:line="240" w:lineRule="auto"/>
+              <w:rPr>
+                <w:b/>
+              </w:rPr>
+            </w:pPr>
+            <w:r>
+              <w:rPr>
+                <w:b/>
+              </w:rPr>
+              <w:t>Preconditie(s)</w:t>
+            </w:r>
+          </w:p>
+        </w:tc>
+        <w:tc>
+          <w:tcPr>
+            <w:tcW w:w="4632" w:type="dxa"/>
+            <w:tcBorders>
+              <w:top w:val="single" w:sz="4" w:space="0" w:color="auto"/>
+              <w:left w:val="single" w:sz="4" w:space="0" w:color="auto"/>
+              <w:bottom w:val="single" w:sz="4" w:space="0" w:color="auto"/>
+              <w:right w:val="single" w:sz="4" w:space="0" w:color="auto"/>
+            </w:tcBorders>
+            <w:hideMark/>
+          </w:tcPr>
+          <w:p>
+            <w:pPr>
+              <w:spacing w:line="240" w:lineRule="auto"/>
+            </w:pPr>
+            <w:r>
+              <w:t>De speler moet zijn naam ingevoerd hebben.</w:t>
+            </w:r>
+          </w:p>
+        </w:tc>
+      </w:tr>
+      <w:tr>
+        <w:tc>
+          <w:tcPr>
+            <w:tcW w:w="4430" w:type="dxa"/>
+            <w:tcBorders>
+              <w:top w:val="single" w:sz="4" w:space="0" w:color="auto"/>
+              <w:left w:val="single" w:sz="4" w:space="0" w:color="auto"/>
+              <w:bottom w:val="single" w:sz="4" w:space="0" w:color="auto"/>
+              <w:right w:val="single" w:sz="4" w:space="0" w:color="auto"/>
+            </w:tcBorders>
+            <w:hideMark/>
+          </w:tcPr>
+          <w:p>
+            <w:pPr>
+              <w:spacing w:line="240" w:lineRule="auto"/>
+              <w:rPr>
+                <w:b/>
+              </w:rPr>
+            </w:pPr>
+            <w:r>
+              <w:rPr>
+                <w:b/>
+              </w:rPr>
+              <w:t>Actie</w:t>
+            </w:r>
+          </w:p>
+        </w:tc>
+        <w:tc>
+          <w:tcPr>
+            <w:tcW w:w="4632" w:type="dxa"/>
+            <w:tcBorders>
+              <w:top w:val="single" w:sz="4" w:space="0" w:color="auto"/>
+              <w:left w:val="single" w:sz="4" w:space="0" w:color="auto"/>
+              <w:bottom w:val="single" w:sz="4" w:space="0" w:color="auto"/>
+              <w:right w:val="single" w:sz="4" w:space="0" w:color="auto"/>
+            </w:tcBorders>
+            <w:hideMark/>
+          </w:tcPr>
+          <w:p>
+            <w:pPr>
+              <w:spacing w:line="240" w:lineRule="auto"/>
+            </w:pPr>
+            <w:r>
+              <w:t>De speler klikt op makkelijk of moeilijk en kiest zo doe moeilijkheidsgraad van het spel</w:t>
+            </w:r>
+          </w:p>
+        </w:tc>
+      </w:tr>
+      <w:tr>
+        <w:tc>
+          <w:tcPr>
+            <w:tcW w:w="4430" w:type="dxa"/>
+            <w:tcBorders>
+              <w:top w:val="single" w:sz="4" w:space="0" w:color="auto"/>
+              <w:left w:val="single" w:sz="4" w:space="0" w:color="auto"/>
+              <w:bottom w:val="single" w:sz="4" w:space="0" w:color="auto"/>
+              <w:right w:val="single" w:sz="4" w:space="0" w:color="auto"/>
+            </w:tcBorders>
+            <w:hideMark/>
+          </w:tcPr>
+          <w:p>
+            <w:pPr>
+              <w:spacing w:line="240" w:lineRule="auto"/>
+              <w:rPr>
+                <w:b/>
+              </w:rPr>
+            </w:pPr>
+            <w:r>
+              <w:rPr>
+                <w:b/>
+              </w:rPr>
+              <w:t>Postconditie(s)</w:t>
+            </w:r>
+          </w:p>
+        </w:tc>
+        <w:tc>
+          <w:tcPr>
+            <w:tcW w:w="4632" w:type="dxa"/>
+            <w:tcBorders>
+              <w:top w:val="single" w:sz="4" w:space="0" w:color="auto"/>
+              <w:left w:val="single" w:sz="4" w:space="0" w:color="auto"/>
+              <w:bottom w:val="single" w:sz="4" w:space="0" w:color="auto"/>
+              <w:right w:val="single" w:sz="4" w:space="0" w:color="auto"/>
+            </w:tcBorders>
+            <w:hideMark/>
+          </w:tcPr>
+          <w:p>
+            <w:pPr>
+              <w:spacing w:line="240" w:lineRule="auto"/>
+            </w:pPr>
+            <w:r>
+              <w:t>De speler kan nu het spel beginnen</w:t>
+            </w:r>
+          </w:p>
+        </w:tc>
+      </w:tr>
+      <w:tr>
+        <w:trPr>
+          <w:trHeight w:val="408"/>
+        </w:trPr>
+        <w:tc>
+          <w:tcPr>
+            <w:tcW w:w="4430" w:type="dxa"/>
+            <w:tcBorders>
+              <w:top w:val="single" w:sz="4" w:space="0" w:color="auto"/>
+              <w:left w:val="single" w:sz="4" w:space="0" w:color="auto"/>
+              <w:bottom w:val="single" w:sz="4" w:space="0" w:color="auto"/>
+              <w:right w:val="single" w:sz="4" w:space="0" w:color="auto"/>
+            </w:tcBorders>
+            <w:hideMark/>
+          </w:tcPr>
+          <w:p>
+            <w:pPr>
+              <w:spacing w:line="240" w:lineRule="auto"/>
+              <w:rPr>
+                <w:b/>
+              </w:rPr>
+            </w:pPr>
+            <w:r>
+              <w:rPr>
+                <w:b/>
+              </w:rPr>
+              <w:t>Uitzonderingen</w:t>
+            </w:r>
+          </w:p>
+        </w:tc>
+        <w:tc>
+          <w:tcPr>
+            <w:tcW w:w="4632" w:type="dxa"/>
+            <w:tcBorders>
+              <w:top w:val="single" w:sz="4" w:space="0" w:color="auto"/>
+              <w:left w:val="single" w:sz="4" w:space="0" w:color="auto"/>
+              <w:bottom w:val="single" w:sz="4" w:space="0" w:color="auto"/>
+              <w:right w:val="single" w:sz="4" w:space="0" w:color="auto"/>
+            </w:tcBorders>
+            <w:hideMark/>
+          </w:tcPr>
+          <w:p>
+            <w:pPr>
+              <w:spacing w:line="240" w:lineRule="auto"/>
+            </w:pPr>
+            <w:r>
+              <w:t>Als de speler niet kist, word automatisch makkelijk uitgevoerd.</w:t>
+            </w:r>
+          </w:p>
+        </w:tc>
+      </w:tr>
+    </w:tbl>
+    <w:p/>
+    <w:tbl>
+      <w:tblPr>
+        <w:tblStyle w:val="Tabelraster"/>
+        <w:tblW w:w="0" w:type="auto"/>
+        <w:tblLook w:val="04A0" w:firstRow="1" w:lastRow="0" w:firstColumn="1" w:lastColumn="0" w:noHBand="0" w:noVBand="1"/>
+      </w:tblPr>
+      <w:tblGrid>
+        <w:gridCol w:w="4430"/>
+        <w:gridCol w:w="4632"/>
+      </w:tblGrid>
+      <w:tr>
+        <w:trPr>
+          <w:trHeight w:val="2554"/>
+        </w:trPr>
+        <w:tc>
+          <w:tcPr>
+            <w:tcW w:w="4430" w:type="dxa"/>
+            <w:tcBorders>
+              <w:top w:val="single" w:sz="4" w:space="0" w:color="auto"/>
+              <w:left w:val="single" w:sz="4" w:space="0" w:color="auto"/>
+              <w:bottom w:val="single" w:sz="4" w:space="0" w:color="auto"/>
+              <w:right w:val="single" w:sz="4" w:space="0" w:color="auto"/>
+            </w:tcBorders>
+          </w:tcPr>
+          <w:p>
+            <w:pPr>
+              <w:spacing w:line="240" w:lineRule="auto"/>
+              <w:rPr>
+                <w:b/>
+                <w:noProof/>
+              </w:rPr>
+            </w:pPr>
+            <w:r>
+              <w:rPr>
+                <w:noProof/>
+              </w:rPr>
+              <w:drawing>
+                <wp:anchor distT="0" distB="0" distL="114300" distR="114300" simplePos="0" relativeHeight="251673600" behindDoc="1" locked="0" layoutInCell="1" allowOverlap="1" wp14:anchorId="2CA9993B" wp14:editId="5B27AABB">
+                  <wp:simplePos x="0" y="0"/>
+                  <wp:positionH relativeFrom="column">
+                    <wp:posOffset>112403</wp:posOffset>
+                  </wp:positionH>
+                  <wp:positionV relativeFrom="paragraph">
+                    <wp:posOffset>330687</wp:posOffset>
+                  </wp:positionV>
+                  <wp:extent cx="2564450" cy="1091376"/>
+                  <wp:effectExtent l="0" t="0" r="7620" b="0"/>
+                  <wp:wrapNone/>
+                  <wp:docPr id="19" name="Afbeelding 19"/>
+                  <wp:cNvGraphicFramePr>
+                    <a:graphicFrameLocks xmlns:a="http://schemas.openxmlformats.org/drawingml/2006/main" noChangeAspect="1"/>
+                  </wp:cNvGraphicFramePr>
+                  <a:graphic xmlns:a="http://schemas.openxmlformats.org/drawingml/2006/main">
+                    <a:graphicData uri="http://schemas.openxmlformats.org/drawingml/2006/picture">
+                      <pic:pic xmlns:pic="http://schemas.openxmlformats.org/drawingml/2006/picture">
+                        <pic:nvPicPr>
+                          <pic:cNvPr id="1" name=""/>
+                          <pic:cNvPicPr/>
+                        </pic:nvPicPr>
+                        <pic:blipFill>
+                          <a:blip r:embed="rId13">
+                            <a:extLst>
+                              <a:ext uri="{28A0092B-C50C-407E-A947-70E740481C1C}">
+                                <a14:useLocalDpi xmlns:a14="http://schemas.microsoft.com/office/drawing/2010/main" val="0"/>
+                              </a:ext>
+                            </a:extLst>
+                          </a:blip>
+                          <a:stretch>
+                            <a:fillRect/>
+                          </a:stretch>
+                        </pic:blipFill>
+                        <pic:spPr>
+                          <a:xfrm>
+                            <a:off x="0" y="0"/>
+                            <a:ext cx="2564450" cy="1091376"/>
+                          </a:xfrm>
+                          <a:prstGeom prst="rect">
+                            <a:avLst/>
+                          </a:prstGeom>
+                        </pic:spPr>
+                      </pic:pic>
+                    </a:graphicData>
+                  </a:graphic>
+                  <wp14:sizeRelV relativeFrom="margin">
+                    <wp14:pctHeight>0</wp14:pctHeight>
+                  </wp14:sizeRelV>
+                </wp:anchor>
+              </w:drawing>
+            </w:r>
+          </w:p>
+          <w:p>
+            <w:pPr>
+              <w:spacing w:line="240" w:lineRule="auto"/>
+              <w:rPr>
+                <w:b/>
+                <w:noProof/>
+              </w:rPr>
+            </w:pPr>
+          </w:p>
+          <w:p>
+            <w:pPr>
+              <w:spacing w:line="240" w:lineRule="auto"/>
+              <w:rPr>
+                <w:b/>
+              </w:rPr>
+            </w:pPr>
+          </w:p>
+        </w:tc>
+        <w:tc>
+          <w:tcPr>
+            <w:tcW w:w="4632" w:type="dxa"/>
+            <w:tcBorders>
+              <w:top w:val="single" w:sz="4" w:space="0" w:color="auto"/>
+              <w:left w:val="single" w:sz="4" w:space="0" w:color="auto"/>
+              <w:bottom w:val="single" w:sz="4" w:space="0" w:color="auto"/>
+              <w:right w:val="single" w:sz="4" w:space="0" w:color="auto"/>
+            </w:tcBorders>
+          </w:tcPr>
+          <w:p>
+            <w:pPr>
+              <w:spacing w:line="240" w:lineRule="auto"/>
+              <w:rPr>
+                <w:noProof/>
+              </w:rPr>
+            </w:pPr>
+            <w:r>
+              <w:rPr>
+                <w:noProof/>
+              </w:rPr>
+              <w:drawing>
+                <wp:anchor distT="0" distB="0" distL="114300" distR="114300" simplePos="0" relativeHeight="251671552" behindDoc="1" locked="0" layoutInCell="1" allowOverlap="1" wp14:anchorId="1E73E3C6" wp14:editId="5665817C">
+                  <wp:simplePos x="0" y="0"/>
+                  <wp:positionH relativeFrom="column">
+                    <wp:posOffset>145384</wp:posOffset>
+                  </wp:positionH>
+                  <wp:positionV relativeFrom="paragraph">
+                    <wp:posOffset>282888</wp:posOffset>
+                  </wp:positionV>
+                  <wp:extent cx="2517200" cy="1199012"/>
+                  <wp:effectExtent l="0" t="0" r="0" b="1270"/>
+                  <wp:wrapNone/>
+                  <wp:docPr id="18" name="Afbeelding 18"/>
+                  <wp:cNvGraphicFramePr>
+                    <a:graphicFrameLocks xmlns:a="http://schemas.openxmlformats.org/drawingml/2006/main" noChangeAspect="1"/>
+                  </wp:cNvGraphicFramePr>
+                  <a:graphic xmlns:a="http://schemas.openxmlformats.org/drawingml/2006/main">
+                    <a:graphicData uri="http://schemas.openxmlformats.org/drawingml/2006/picture">
+                      <pic:pic xmlns:pic="http://schemas.openxmlformats.org/drawingml/2006/picture">
+                        <pic:nvPicPr>
+                          <pic:cNvPr id="1" name=""/>
+                          <pic:cNvPicPr/>
+                        </pic:nvPicPr>
+                        <pic:blipFill>
+                          <a:blip r:embed="rId14" cstate="print">
+                            <a:extLst>
+                              <a:ext uri="{28A0092B-C50C-407E-A947-70E740481C1C}">
+                                <a14:useLocalDpi xmlns:a14="http://schemas.microsoft.com/office/drawing/2010/main" val="0"/>
+                              </a:ext>
+                            </a:extLst>
+                          </a:blip>
+                          <a:stretch>
+                            <a:fillRect/>
+                          </a:stretch>
+                        </pic:blipFill>
+                        <pic:spPr>
+                          <a:xfrm>
+                            <a:off x="0" y="0"/>
+                            <a:ext cx="2517200" cy="1199012"/>
+                          </a:xfrm>
+                          <a:prstGeom prst="rect">
+                            <a:avLst/>
+                          </a:prstGeom>
+                        </pic:spPr>
+                      </pic:pic>
+                    </a:graphicData>
+                  </a:graphic>
+                  <wp14:sizeRelV relativeFrom="margin">
+                    <wp14:pctHeight>0</wp14:pctHeight>
+                  </wp14:sizeRelV>
+                </wp:anchor>
+              </w:drawing>
+            </w:r>
+          </w:p>
+          <w:p>
+            <w:pPr>
+              <w:spacing w:line="240" w:lineRule="auto"/>
+            </w:pPr>
+          </w:p>
+        </w:tc>
+      </w:tr>
+      <w:tr>
+        <w:tc>
+          <w:tcPr>
+            <w:tcW w:w="4430" w:type="dxa"/>
+            <w:tcBorders>
+              <w:top w:val="single" w:sz="4" w:space="0" w:color="auto"/>
+              <w:left w:val="single" w:sz="4" w:space="0" w:color="auto"/>
+              <w:bottom w:val="single" w:sz="4" w:space="0" w:color="auto"/>
+              <w:right w:val="single" w:sz="4" w:space="0" w:color="auto"/>
+            </w:tcBorders>
+            <w:hideMark/>
+          </w:tcPr>
+          <w:p>
+            <w:pPr>
+              <w:spacing w:line="240" w:lineRule="auto"/>
+              <w:rPr>
+                <w:b/>
+                <w:sz w:val="22"/>
+                <w:szCs w:val="22"/>
+              </w:rPr>
+            </w:pPr>
+            <w:r>
+              <w:rPr>
+                <w:b/>
+              </w:rPr>
+              <w:t>Naam</w:t>
+            </w:r>
+          </w:p>
+        </w:tc>
+        <w:tc>
+          <w:tcPr>
+            <w:tcW w:w="4632" w:type="dxa"/>
+            <w:tcBorders>
+              <w:top w:val="single" w:sz="4" w:space="0" w:color="auto"/>
+              <w:left w:val="single" w:sz="4" w:space="0" w:color="auto"/>
+              <w:bottom w:val="single" w:sz="4" w:space="0" w:color="auto"/>
+              <w:right w:val="single" w:sz="4" w:space="0" w:color="auto"/>
+            </w:tcBorders>
+            <w:hideMark/>
+          </w:tcPr>
+          <w:p>
+            <w:pPr>
+              <w:spacing w:line="240" w:lineRule="auto"/>
+            </w:pPr>
+            <w:r>
+              <w:t>UC3: Spel starten</w:t>
+            </w:r>
+          </w:p>
+        </w:tc>
+      </w:tr>
+      <w:tr>
+        <w:tc>
+          <w:tcPr>
+            <w:tcW w:w="4430" w:type="dxa"/>
+            <w:tcBorders>
+              <w:top w:val="single" w:sz="4" w:space="0" w:color="auto"/>
+              <w:left w:val="single" w:sz="4" w:space="0" w:color="auto"/>
+              <w:bottom w:val="single" w:sz="4" w:space="0" w:color="auto"/>
+              <w:right w:val="single" w:sz="4" w:space="0" w:color="auto"/>
+            </w:tcBorders>
+            <w:hideMark/>
+          </w:tcPr>
+          <w:p>
+            <w:pPr>
+              <w:spacing w:line="240" w:lineRule="auto"/>
+              <w:rPr>
+                <w:b/>
+              </w:rPr>
+            </w:pPr>
+            <w:r>
+              <w:rPr>
+                <w:b/>
+              </w:rPr>
+              <w:t>Actor</w:t>
+            </w:r>
+          </w:p>
+        </w:tc>
+        <w:tc>
+          <w:tcPr>
+            <w:tcW w:w="4632" w:type="dxa"/>
+            <w:tcBorders>
+              <w:top w:val="single" w:sz="4" w:space="0" w:color="auto"/>
+              <w:left w:val="single" w:sz="4" w:space="0" w:color="auto"/>
+              <w:bottom w:val="single" w:sz="4" w:space="0" w:color="auto"/>
+              <w:right w:val="single" w:sz="4" w:space="0" w:color="auto"/>
+            </w:tcBorders>
+            <w:hideMark/>
+          </w:tcPr>
+          <w:p>
+            <w:pPr>
+              <w:spacing w:line="240" w:lineRule="auto"/>
+            </w:pPr>
+            <w:r>
+              <w:t>Speler</w:t>
+            </w:r>
+          </w:p>
+        </w:tc>
+      </w:tr>
+      <w:tr>
+        <w:tc>
+          <w:tcPr>
+            <w:tcW w:w="4430" w:type="dxa"/>
+            <w:tcBorders>
+              <w:top w:val="single" w:sz="4" w:space="0" w:color="auto"/>
+              <w:left w:val="single" w:sz="4" w:space="0" w:color="auto"/>
+              <w:bottom w:val="single" w:sz="4" w:space="0" w:color="auto"/>
+              <w:right w:val="single" w:sz="4" w:space="0" w:color="auto"/>
+            </w:tcBorders>
+            <w:hideMark/>
+          </w:tcPr>
+          <w:p>
+            <w:pPr>
+              <w:spacing w:line="240" w:lineRule="auto"/>
+              <w:rPr>
+                <w:b/>
+              </w:rPr>
+            </w:pPr>
+            <w:r>
+              <w:rPr>
+                <w:b/>
+              </w:rPr>
+              <w:t>Preconditie(s)</w:t>
+            </w:r>
+          </w:p>
+        </w:tc>
+        <w:tc>
+          <w:tcPr>
+            <w:tcW w:w="4632" w:type="dxa"/>
+            <w:tcBorders>
+              <w:top w:val="single" w:sz="4" w:space="0" w:color="auto"/>
+              <w:left w:val="single" w:sz="4" w:space="0" w:color="auto"/>
+              <w:bottom w:val="single" w:sz="4" w:space="0" w:color="auto"/>
+              <w:right w:val="single" w:sz="4" w:space="0" w:color="auto"/>
+            </w:tcBorders>
+            <w:hideMark/>
+          </w:tcPr>
+          <w:p>
+            <w:pPr>
+              <w:spacing w:line="240" w:lineRule="auto"/>
+            </w:pPr>
+            <w:r>
+              <w:t>De speler moet zijn naam ingevuld hebben en moeilijkheidsgraad</w:t>
+            </w:r>
+          </w:p>
+        </w:tc>
+      </w:tr>
+      <w:tr>
+        <w:tc>
+          <w:tcPr>
+            <w:tcW w:w="4430" w:type="dxa"/>
+            <w:tcBorders>
+              <w:top w:val="single" w:sz="4" w:space="0" w:color="auto"/>
+              <w:left w:val="single" w:sz="4" w:space="0" w:color="auto"/>
+              <w:bottom w:val="single" w:sz="4" w:space="0" w:color="auto"/>
+              <w:right w:val="single" w:sz="4" w:space="0" w:color="auto"/>
+            </w:tcBorders>
+            <w:hideMark/>
+          </w:tcPr>
+          <w:p>
+            <w:pPr>
+              <w:spacing w:line="240" w:lineRule="auto"/>
+              <w:rPr>
+                <w:b/>
+              </w:rPr>
+            </w:pPr>
+            <w:r>
+              <w:rPr>
+                <w:b/>
+              </w:rPr>
+              <w:t>Actie</w:t>
+            </w:r>
+          </w:p>
+        </w:tc>
+        <w:tc>
+          <w:tcPr>
+            <w:tcW w:w="4632" w:type="dxa"/>
+            <w:tcBorders>
+              <w:top w:val="single" w:sz="4" w:space="0" w:color="auto"/>
+              <w:left w:val="single" w:sz="4" w:space="0" w:color="auto"/>
+              <w:bottom w:val="single" w:sz="4" w:space="0" w:color="auto"/>
+              <w:right w:val="single" w:sz="4" w:space="0" w:color="auto"/>
+            </w:tcBorders>
+            <w:hideMark/>
+          </w:tcPr>
+          <w:p>
+            <w:pPr>
+              <w:spacing w:line="240" w:lineRule="auto"/>
+            </w:pPr>
+            <w:r>
+              <w:t>De speler klikt op de start knop</w:t>
+            </w:r>
+          </w:p>
+        </w:tc>
+      </w:tr>
+      <w:tr>
+        <w:tc>
+          <w:tcPr>
+            <w:tcW w:w="4430" w:type="dxa"/>
+            <w:tcBorders>
+              <w:top w:val="single" w:sz="4" w:space="0" w:color="auto"/>
+              <w:left w:val="single" w:sz="4" w:space="0" w:color="auto"/>
+              <w:bottom w:val="single" w:sz="4" w:space="0" w:color="auto"/>
+              <w:right w:val="single" w:sz="4" w:space="0" w:color="auto"/>
+            </w:tcBorders>
+            <w:hideMark/>
+          </w:tcPr>
+          <w:p>
+            <w:pPr>
+              <w:spacing w:line="240" w:lineRule="auto"/>
+              <w:rPr>
+                <w:b/>
+              </w:rPr>
+            </w:pPr>
+            <w:r>
+              <w:rPr>
+                <w:b/>
+              </w:rPr>
+              <w:t>Postconditie(s)</w:t>
+            </w:r>
+          </w:p>
+        </w:tc>
+        <w:tc>
+          <w:tcPr>
+            <w:tcW w:w="4632" w:type="dxa"/>
+            <w:tcBorders>
+              <w:top w:val="single" w:sz="4" w:space="0" w:color="auto"/>
+              <w:left w:val="single" w:sz="4" w:space="0" w:color="auto"/>
+              <w:bottom w:val="single" w:sz="4" w:space="0" w:color="auto"/>
+              <w:right w:val="single" w:sz="4" w:space="0" w:color="auto"/>
+            </w:tcBorders>
+            <w:hideMark/>
+          </w:tcPr>
+          <w:p>
+            <w:pPr>
+              <w:spacing w:line="240" w:lineRule="auto"/>
+            </w:pPr>
+            <w:r>
+              <w:t>De speler is nu bij de eerste opdracht</w:t>
+            </w:r>
+          </w:p>
+        </w:tc>
+      </w:tr>
+      <w:tr>
+        <w:trPr>
+          <w:trHeight w:val="408"/>
+        </w:trPr>
+        <w:tc>
+          <w:tcPr>
+            <w:tcW w:w="4430" w:type="dxa"/>
+            <w:tcBorders>
+              <w:top w:val="single" w:sz="4" w:space="0" w:color="auto"/>
+              <w:left w:val="single" w:sz="4" w:space="0" w:color="auto"/>
+              <w:bottom w:val="single" w:sz="4" w:space="0" w:color="auto"/>
+              <w:right w:val="single" w:sz="4" w:space="0" w:color="auto"/>
+            </w:tcBorders>
+            <w:hideMark/>
+          </w:tcPr>
+          <w:p>
+            <w:pPr>
+              <w:spacing w:line="240" w:lineRule="auto"/>
+              <w:rPr>
+                <w:b/>
+              </w:rPr>
+            </w:pPr>
+            <w:r>
+              <w:rPr>
+                <w:b/>
+              </w:rPr>
+              <w:t>Uitzonderingen</w:t>
+            </w:r>
+          </w:p>
+        </w:tc>
+        <w:tc>
+          <w:tcPr>
+            <w:tcW w:w="4632" w:type="dxa"/>
+            <w:tcBorders>
+              <w:top w:val="single" w:sz="4" w:space="0" w:color="auto"/>
+              <w:left w:val="single" w:sz="4" w:space="0" w:color="auto"/>
+              <w:bottom w:val="single" w:sz="4" w:space="0" w:color="auto"/>
+              <w:right w:val="single" w:sz="4" w:space="0" w:color="auto"/>
+            </w:tcBorders>
+            <w:hideMark/>
+          </w:tcPr>
+          <w:p>
+            <w:pPr>
+              <w:spacing w:line="240" w:lineRule="auto"/>
+            </w:pPr>
+            <w:r>
+              <w:t>/</w:t>
+            </w:r>
+          </w:p>
+        </w:tc>
+      </w:tr>
+    </w:tbl>
+    <w:p/>
+    <w:tbl>
+      <w:tblPr>
+        <w:tblStyle w:val="Tabelraster"/>
+        <w:tblW w:w="0" w:type="auto"/>
+        <w:tblLook w:val="04A0" w:firstRow="1" w:lastRow="0" w:firstColumn="1" w:lastColumn="0" w:noHBand="0" w:noVBand="1"/>
+      </w:tblPr>
+      <w:tblGrid>
+        <w:gridCol w:w="4430"/>
+        <w:gridCol w:w="4632"/>
+      </w:tblGrid>
+      <w:tr>
+        <w:trPr>
+          <w:trHeight w:val="2554"/>
+        </w:trPr>
+        <w:tc>
+          <w:tcPr>
+            <w:tcW w:w="4430" w:type="dxa"/>
+            <w:tcBorders>
+              <w:top w:val="single" w:sz="4" w:space="0" w:color="auto"/>
+              <w:left w:val="single" w:sz="4" w:space="0" w:color="auto"/>
+              <w:bottom w:val="single" w:sz="4" w:space="0" w:color="auto"/>
+              <w:right w:val="single" w:sz="4" w:space="0" w:color="auto"/>
+            </w:tcBorders>
+          </w:tcPr>
+          <w:p>
+            <w:pPr>
+              <w:spacing w:line="240" w:lineRule="auto"/>
+              <w:rPr>
+                <w:b/>
+                <w:noProof/>
+              </w:rPr>
+            </w:pPr>
+            <w:r>
+              <w:rPr>
+                <w:noProof/>
+              </w:rPr>
+              <w:lastRenderedPageBreak/>
+              <w:drawing>
+                <wp:anchor distT="0" distB="0" distL="114300" distR="114300" simplePos="0" relativeHeight="251681792" behindDoc="1" locked="0" layoutInCell="1" allowOverlap="1" wp14:anchorId="7CC5FE8D" wp14:editId="185254D8">
+                  <wp:simplePos x="0" y="0"/>
+                  <wp:positionH relativeFrom="column">
+                    <wp:posOffset>100528</wp:posOffset>
+                  </wp:positionH>
+                  <wp:positionV relativeFrom="paragraph">
+                    <wp:posOffset>281915</wp:posOffset>
+                  </wp:positionV>
+                  <wp:extent cx="2517200" cy="1199012"/>
+                  <wp:effectExtent l="0" t="0" r="0" b="1270"/>
+                  <wp:wrapNone/>
+                  <wp:docPr id="24" name="Afbeelding 24"/>
+                  <wp:cNvGraphicFramePr>
+                    <a:graphicFrameLocks xmlns:a="http://schemas.openxmlformats.org/drawingml/2006/main" noChangeAspect="1"/>
+                  </wp:cNvGraphicFramePr>
+                  <a:graphic xmlns:a="http://schemas.openxmlformats.org/drawingml/2006/main">
+                    <a:graphicData uri="http://schemas.openxmlformats.org/drawingml/2006/picture">
+                      <pic:pic xmlns:pic="http://schemas.openxmlformats.org/drawingml/2006/picture">
+                        <pic:nvPicPr>
+                          <pic:cNvPr id="1" name=""/>
+                          <pic:cNvPicPr/>
+                        </pic:nvPicPr>
+                        <pic:blipFill>
+                          <a:blip r:embed="rId14" cstate="print">
+                            <a:extLst>
+                              <a:ext uri="{28A0092B-C50C-407E-A947-70E740481C1C}">
+                                <a14:useLocalDpi xmlns:a14="http://schemas.microsoft.com/office/drawing/2010/main" val="0"/>
+                              </a:ext>
+                            </a:extLst>
+                          </a:blip>
+                          <a:stretch>
+                            <a:fillRect/>
+                          </a:stretch>
+                        </pic:blipFill>
+                        <pic:spPr>
+                          <a:xfrm>
+                            <a:off x="0" y="0"/>
+                            <a:ext cx="2517200" cy="1199012"/>
+                          </a:xfrm>
+                          <a:prstGeom prst="rect">
+                            <a:avLst/>
+                          </a:prstGeom>
+                        </pic:spPr>
+                      </pic:pic>
+                    </a:graphicData>
+                  </a:graphic>
+                  <wp14:sizeRelV relativeFrom="margin">
+                    <wp14:pctHeight>0</wp14:pctHeight>
+                  </wp14:sizeRelV>
+                </wp:anchor>
+              </w:drawing>
+            </w:r>
+          </w:p>
+          <w:p>
+            <w:pPr>
+              <w:spacing w:line="240" w:lineRule="auto"/>
+              <w:rPr>
+                <w:b/>
+                <w:noProof/>
+              </w:rPr>
+            </w:pPr>
+          </w:p>
+          <w:p>
+            <w:pPr>
+              <w:spacing w:line="240" w:lineRule="auto"/>
+              <w:rPr>
+                <w:b/>
+              </w:rPr>
+            </w:pPr>
+          </w:p>
+        </w:tc>
+        <w:tc>
+          <w:tcPr>
+            <w:tcW w:w="4632" w:type="dxa"/>
+            <w:tcBorders>
+              <w:top w:val="single" w:sz="4" w:space="0" w:color="auto"/>
+              <w:left w:val="single" w:sz="4" w:space="0" w:color="auto"/>
+              <w:bottom w:val="single" w:sz="4" w:space="0" w:color="auto"/>
+              <w:right w:val="single" w:sz="4" w:space="0" w:color="auto"/>
+            </w:tcBorders>
+          </w:tcPr>
+          <w:p>
+            <w:pPr>
+              <w:spacing w:line="240" w:lineRule="auto"/>
+              <w:rPr>
+                <w:noProof/>
+              </w:rPr>
+            </w:pPr>
+            <w:r>
+              <w:rPr>
+                <w:noProof/>
+              </w:rPr>
+              <w:drawing>
+                <wp:anchor distT="0" distB="0" distL="114300" distR="114300" simplePos="0" relativeHeight="251682816" behindDoc="1" locked="0" layoutInCell="1" allowOverlap="1" wp14:anchorId="2A57BA0B" wp14:editId="41E8DFDD">
+                  <wp:simplePos x="0" y="0"/>
+                  <wp:positionH relativeFrom="column">
+                    <wp:posOffset>145678</wp:posOffset>
+                  </wp:positionH>
+                  <wp:positionV relativeFrom="paragraph">
+                    <wp:posOffset>324864</wp:posOffset>
+                  </wp:positionV>
+                  <wp:extent cx="2553970" cy="1104405"/>
+                  <wp:effectExtent l="0" t="0" r="0" b="635"/>
+                  <wp:wrapNone/>
+                  <wp:docPr id="25" name="Afbeelding 25"/>
+                  <wp:cNvGraphicFramePr>
+                    <a:graphicFrameLocks xmlns:a="http://schemas.openxmlformats.org/drawingml/2006/main" noChangeAspect="1"/>
+                  </wp:cNvGraphicFramePr>
+                  <a:graphic xmlns:a="http://schemas.openxmlformats.org/drawingml/2006/main">
+                    <a:graphicData uri="http://schemas.openxmlformats.org/drawingml/2006/picture">
+                      <pic:pic xmlns:pic="http://schemas.openxmlformats.org/drawingml/2006/picture">
+                        <pic:nvPicPr>
+                          <pic:cNvPr id="1" name=""/>
+                          <pic:cNvPicPr/>
+                        </pic:nvPicPr>
+                        <pic:blipFill>
+                          <a:blip r:embed="rId15" cstate="print">
+                            <a:extLst>
+                              <a:ext uri="{28A0092B-C50C-407E-A947-70E740481C1C}">
+                                <a14:useLocalDpi xmlns:a14="http://schemas.microsoft.com/office/drawing/2010/main" val="0"/>
+                              </a:ext>
+                            </a:extLst>
+                          </a:blip>
+                          <a:stretch>
+                            <a:fillRect/>
+                          </a:stretch>
+                        </pic:blipFill>
+                        <pic:spPr>
+                          <a:xfrm>
+                            <a:off x="0" y="0"/>
+                            <a:ext cx="2553970" cy="1104405"/>
+                          </a:xfrm>
+                          <a:prstGeom prst="rect">
+                            <a:avLst/>
+                          </a:prstGeom>
+                        </pic:spPr>
+                      </pic:pic>
+                    </a:graphicData>
+                  </a:graphic>
+                  <wp14:sizeRelV relativeFrom="margin">
+                    <wp14:pctHeight>0</wp14:pctHeight>
+                  </wp14:sizeRelV>
+                </wp:anchor>
+              </w:drawing>
+            </w:r>
+          </w:p>
+          <w:p>
+            <w:pPr>
+              <w:spacing w:line="240" w:lineRule="auto"/>
+            </w:pPr>
+          </w:p>
+        </w:tc>
+      </w:tr>
+      <w:tr>
+        <w:tc>
+          <w:tcPr>
+            <w:tcW w:w="4430" w:type="dxa"/>
+            <w:tcBorders>
+              <w:top w:val="single" w:sz="4" w:space="0" w:color="auto"/>
+              <w:left w:val="single" w:sz="4" w:space="0" w:color="auto"/>
+              <w:bottom w:val="single" w:sz="4" w:space="0" w:color="auto"/>
+              <w:right w:val="single" w:sz="4" w:space="0" w:color="auto"/>
+            </w:tcBorders>
+            <w:hideMark/>
+          </w:tcPr>
+          <w:p>
+            <w:pPr>
+              <w:spacing w:line="240" w:lineRule="auto"/>
+              <w:rPr>
+                <w:b/>
+                <w:sz w:val="22"/>
+                <w:szCs w:val="22"/>
+              </w:rPr>
+            </w:pPr>
+            <w:r>
+              <w:rPr>
+                <w:b/>
+              </w:rPr>
+              <w:t>Naam</w:t>
+            </w:r>
+          </w:p>
+        </w:tc>
+        <w:tc>
+          <w:tcPr>
+            <w:tcW w:w="4632" w:type="dxa"/>
+            <w:tcBorders>
+              <w:top w:val="single" w:sz="4" w:space="0" w:color="auto"/>
+              <w:left w:val="single" w:sz="4" w:space="0" w:color="auto"/>
+              <w:bottom w:val="single" w:sz="4" w:space="0" w:color="auto"/>
+              <w:right w:val="single" w:sz="4" w:space="0" w:color="auto"/>
+            </w:tcBorders>
+            <w:hideMark/>
+          </w:tcPr>
+          <w:p>
+            <w:pPr>
+              <w:spacing w:line="240" w:lineRule="auto"/>
+            </w:pPr>
+            <w:r>
+              <w:t>UC</w:t>
+            </w:r>
+            <w:r>
+              <w:t>4: Munten en Biljetten kiezen</w:t>
+            </w:r>
+          </w:p>
+        </w:tc>
+      </w:tr>
+      <w:tr>
+        <w:tc>
+          <w:tcPr>
+            <w:tcW w:w="4430" w:type="dxa"/>
+            <w:tcBorders>
+              <w:top w:val="single" w:sz="4" w:space="0" w:color="auto"/>
+              <w:left w:val="single" w:sz="4" w:space="0" w:color="auto"/>
+              <w:bottom w:val="single" w:sz="4" w:space="0" w:color="auto"/>
+              <w:right w:val="single" w:sz="4" w:space="0" w:color="auto"/>
+            </w:tcBorders>
+            <w:hideMark/>
+          </w:tcPr>
+          <w:p>
+            <w:pPr>
+              <w:spacing w:line="240" w:lineRule="auto"/>
+              <w:rPr>
+                <w:b/>
+              </w:rPr>
+            </w:pPr>
+            <w:r>
+              <w:rPr>
+                <w:b/>
+              </w:rPr>
+              <w:t>Actor</w:t>
+            </w:r>
+          </w:p>
+        </w:tc>
+        <w:tc>
+          <w:tcPr>
+            <w:tcW w:w="4632" w:type="dxa"/>
+            <w:tcBorders>
+              <w:top w:val="single" w:sz="4" w:space="0" w:color="auto"/>
+              <w:left w:val="single" w:sz="4" w:space="0" w:color="auto"/>
+              <w:bottom w:val="single" w:sz="4" w:space="0" w:color="auto"/>
+              <w:right w:val="single" w:sz="4" w:space="0" w:color="auto"/>
+            </w:tcBorders>
+            <w:hideMark/>
+          </w:tcPr>
+          <w:p>
+            <w:pPr>
+              <w:spacing w:line="240" w:lineRule="auto"/>
+            </w:pPr>
+            <w:r>
+              <w:t>Speler</w:t>
+            </w:r>
+          </w:p>
+        </w:tc>
+      </w:tr>
+      <w:tr>
+        <w:tc>
+          <w:tcPr>
+            <w:tcW w:w="4430" w:type="dxa"/>
+            <w:tcBorders>
+              <w:top w:val="single" w:sz="4" w:space="0" w:color="auto"/>
+              <w:left w:val="single" w:sz="4" w:space="0" w:color="auto"/>
+              <w:bottom w:val="single" w:sz="4" w:space="0" w:color="auto"/>
+              <w:right w:val="single" w:sz="4" w:space="0" w:color="auto"/>
+            </w:tcBorders>
+            <w:hideMark/>
+          </w:tcPr>
+          <w:p>
+            <w:pPr>
+              <w:spacing w:line="240" w:lineRule="auto"/>
+              <w:rPr>
+                <w:b/>
+              </w:rPr>
+            </w:pPr>
+            <w:r>
+              <w:rPr>
+                <w:b/>
+              </w:rPr>
+              <w:t>Preconditie(s)</w:t>
+            </w:r>
+          </w:p>
+        </w:tc>
+        <w:tc>
+          <w:tcPr>
+            <w:tcW w:w="4632" w:type="dxa"/>
+            <w:tcBorders>
+              <w:top w:val="single" w:sz="4" w:space="0" w:color="auto"/>
+              <w:left w:val="single" w:sz="4" w:space="0" w:color="auto"/>
+              <w:bottom w:val="single" w:sz="4" w:space="0" w:color="auto"/>
+              <w:right w:val="single" w:sz="4" w:space="0" w:color="auto"/>
+            </w:tcBorders>
+            <w:hideMark/>
+          </w:tcPr>
+          <w:p>
+            <w:pPr>
+              <w:spacing w:line="240" w:lineRule="auto"/>
+            </w:pPr>
+            <w:r>
+              <w:t>De speler moet het spel gestart hebben</w:t>
+            </w:r>
+          </w:p>
+        </w:tc>
+      </w:tr>
+      <w:tr>
+        <w:tc>
+          <w:tcPr>
+            <w:tcW w:w="4430" w:type="dxa"/>
+            <w:tcBorders>
+              <w:top w:val="single" w:sz="4" w:space="0" w:color="auto"/>
+              <w:left w:val="single" w:sz="4" w:space="0" w:color="auto"/>
+              <w:bottom w:val="single" w:sz="4" w:space="0" w:color="auto"/>
+              <w:right w:val="single" w:sz="4" w:space="0" w:color="auto"/>
+            </w:tcBorders>
+            <w:hideMark/>
+          </w:tcPr>
+          <w:p>
+            <w:pPr>
+              <w:spacing w:line="240" w:lineRule="auto"/>
+              <w:rPr>
+                <w:b/>
+              </w:rPr>
+            </w:pPr>
+            <w:r>
+              <w:rPr>
+                <w:b/>
+              </w:rPr>
+              <w:t>Actie</w:t>
+            </w:r>
+          </w:p>
+        </w:tc>
+        <w:tc>
+          <w:tcPr>
+            <w:tcW w:w="4632" w:type="dxa"/>
+            <w:tcBorders>
+              <w:top w:val="single" w:sz="4" w:space="0" w:color="auto"/>
+              <w:left w:val="single" w:sz="4" w:space="0" w:color="auto"/>
+              <w:bottom w:val="single" w:sz="4" w:space="0" w:color="auto"/>
+              <w:right w:val="single" w:sz="4" w:space="0" w:color="auto"/>
+            </w:tcBorders>
+            <w:hideMark/>
+          </w:tcPr>
+          <w:p>
+            <w:pPr>
+              <w:spacing w:line="240" w:lineRule="auto"/>
+            </w:pPr>
+            <w:r>
+              <w:t>De speler klikt op de munten of biljetten en die komen op de counter te liggen</w:t>
+            </w:r>
+          </w:p>
+        </w:tc>
+      </w:tr>
+      <w:tr>
+        <w:tc>
+          <w:tcPr>
+            <w:tcW w:w="4430" w:type="dxa"/>
+            <w:tcBorders>
+              <w:top w:val="single" w:sz="4" w:space="0" w:color="auto"/>
+              <w:left w:val="single" w:sz="4" w:space="0" w:color="auto"/>
+              <w:bottom w:val="single" w:sz="4" w:space="0" w:color="auto"/>
+              <w:right w:val="single" w:sz="4" w:space="0" w:color="auto"/>
+            </w:tcBorders>
+            <w:hideMark/>
+          </w:tcPr>
+          <w:p>
+            <w:pPr>
+              <w:spacing w:line="240" w:lineRule="auto"/>
+              <w:rPr>
+                <w:b/>
+              </w:rPr>
+            </w:pPr>
+            <w:r>
+              <w:rPr>
+                <w:b/>
+              </w:rPr>
+              <w:t>Postconditie(s)</w:t>
+            </w:r>
+          </w:p>
+        </w:tc>
+        <w:tc>
+          <w:tcPr>
+            <w:tcW w:w="4632" w:type="dxa"/>
+            <w:tcBorders>
+              <w:top w:val="single" w:sz="4" w:space="0" w:color="auto"/>
+              <w:left w:val="single" w:sz="4" w:space="0" w:color="auto"/>
+              <w:bottom w:val="single" w:sz="4" w:space="0" w:color="auto"/>
+              <w:right w:val="single" w:sz="4" w:space="0" w:color="auto"/>
+            </w:tcBorders>
+            <w:hideMark/>
+          </w:tcPr>
+          <w:p>
+            <w:pPr>
+              <w:spacing w:line="240" w:lineRule="auto"/>
+            </w:pPr>
+            <w:r>
+              <w:t>Al heeft de speler genoeg geld neergelegd kan hij op bevestigen klikken</w:t>
+            </w:r>
+          </w:p>
+        </w:tc>
+      </w:tr>
+      <w:tr>
+        <w:trPr>
+          <w:trHeight w:val="408"/>
+        </w:trPr>
+        <w:tc>
+          <w:tcPr>
+            <w:tcW w:w="4430" w:type="dxa"/>
+            <w:tcBorders>
+              <w:top w:val="single" w:sz="4" w:space="0" w:color="auto"/>
+              <w:left w:val="single" w:sz="4" w:space="0" w:color="auto"/>
+              <w:bottom w:val="single" w:sz="4" w:space="0" w:color="auto"/>
+              <w:right w:val="single" w:sz="4" w:space="0" w:color="auto"/>
+            </w:tcBorders>
+            <w:hideMark/>
+          </w:tcPr>
+          <w:p>
+            <w:pPr>
+              <w:spacing w:line="240" w:lineRule="auto"/>
+              <w:rPr>
+                <w:b/>
+              </w:rPr>
+            </w:pPr>
+            <w:r>
+              <w:rPr>
+                <w:b/>
+              </w:rPr>
+              <w:t>Uitzonderingen</w:t>
+            </w:r>
+          </w:p>
+        </w:tc>
+        <w:tc>
+          <w:tcPr>
+            <w:tcW w:w="4632" w:type="dxa"/>
+            <w:tcBorders>
+              <w:top w:val="single" w:sz="4" w:space="0" w:color="auto"/>
+              <w:left w:val="single" w:sz="4" w:space="0" w:color="auto"/>
+              <w:bottom w:val="single" w:sz="4" w:space="0" w:color="auto"/>
+              <w:right w:val="single" w:sz="4" w:space="0" w:color="auto"/>
+            </w:tcBorders>
+            <w:hideMark/>
+          </w:tcPr>
+          <w:p>
+            <w:pPr>
+              <w:spacing w:line="240" w:lineRule="auto"/>
+            </w:pPr>
+            <w:r>
+              <w:t>/</w:t>
+            </w:r>
+          </w:p>
+        </w:tc>
+      </w:tr>
+    </w:tbl>
+    <w:p/>
+    <w:tbl>
+      <w:tblPr>
+        <w:tblStyle w:val="Tabelraster"/>
+        <w:tblW w:w="0" w:type="auto"/>
+        <w:tblLook w:val="04A0" w:firstRow="1" w:lastRow="0" w:firstColumn="1" w:lastColumn="0" w:noHBand="0" w:noVBand="1"/>
+      </w:tblPr>
+      <w:tblGrid>
+        <w:gridCol w:w="4430"/>
+        <w:gridCol w:w="4632"/>
+      </w:tblGrid>
+      <w:tr>
+        <w:trPr>
+          <w:trHeight w:val="2554"/>
+        </w:trPr>
+        <w:tc>
+          <w:tcPr>
+            <w:tcW w:w="4430" w:type="dxa"/>
+            <w:tcBorders>
+              <w:top w:val="single" w:sz="4" w:space="0" w:color="auto"/>
+              <w:left w:val="single" w:sz="4" w:space="0" w:color="auto"/>
+              <w:bottom w:val="single" w:sz="4" w:space="0" w:color="auto"/>
+              <w:right w:val="single" w:sz="4" w:space="0" w:color="auto"/>
+            </w:tcBorders>
+          </w:tcPr>
+          <w:p>
+            <w:pPr>
+              <w:spacing w:line="240" w:lineRule="auto"/>
+              <w:rPr>
+                <w:b/>
+                <w:noProof/>
+              </w:rPr>
+            </w:pPr>
+            <w:r>
+              <w:rPr>
+                <w:noProof/>
+              </w:rPr>
+              <w:drawing>
+                <wp:anchor distT="0" distB="0" distL="114300" distR="114300" simplePos="0" relativeHeight="251689984" behindDoc="1" locked="0" layoutInCell="1" allowOverlap="1" wp14:anchorId="0BC60989" wp14:editId="0A5C558E">
+                  <wp:simplePos x="0" y="0"/>
+                  <wp:positionH relativeFrom="column">
+                    <wp:posOffset>41151</wp:posOffset>
+                  </wp:positionH>
+                  <wp:positionV relativeFrom="paragraph">
+                    <wp:posOffset>237061</wp:posOffset>
+                  </wp:positionV>
+                  <wp:extent cx="2553970" cy="1104405"/>
+                  <wp:effectExtent l="0" t="0" r="0" b="635"/>
+                  <wp:wrapNone/>
+                  <wp:docPr id="28" name="Afbeelding 28"/>
+                  <wp:cNvGraphicFramePr>
+                    <a:graphicFrameLocks xmlns:a="http://schemas.openxmlformats.org/drawingml/2006/main" noChangeAspect="1"/>
+                  </wp:cNvGraphicFramePr>
+                  <a:graphic xmlns:a="http://schemas.openxmlformats.org/drawingml/2006/main">
+                    <a:graphicData uri="http://schemas.openxmlformats.org/drawingml/2006/picture">
+                      <pic:pic xmlns:pic="http://schemas.openxmlformats.org/drawingml/2006/picture">
+                        <pic:nvPicPr>
+                          <pic:cNvPr id="1" name=""/>
+                          <pic:cNvPicPr/>
+                        </pic:nvPicPr>
+                        <pic:blipFill>
+                          <a:blip r:embed="rId15" cstate="print">
+                            <a:extLst>
+                              <a:ext uri="{28A0092B-C50C-407E-A947-70E740481C1C}">
+                                <a14:useLocalDpi xmlns:a14="http://schemas.microsoft.com/office/drawing/2010/main" val="0"/>
+                              </a:ext>
+                            </a:extLst>
+                          </a:blip>
+                          <a:stretch>
+                            <a:fillRect/>
+                          </a:stretch>
+                        </pic:blipFill>
+                        <pic:spPr>
+                          <a:xfrm>
+                            <a:off x="0" y="0"/>
+                            <a:ext cx="2553970" cy="1104405"/>
+                          </a:xfrm>
+                          <a:prstGeom prst="rect">
+                            <a:avLst/>
+                          </a:prstGeom>
+                        </pic:spPr>
+                      </pic:pic>
+                    </a:graphicData>
+                  </a:graphic>
+                  <wp14:sizeRelV relativeFrom="margin">
+                    <wp14:pctHeight>0</wp14:pctHeight>
+                  </wp14:sizeRelV>
+                </wp:anchor>
+              </w:drawing>
+            </w:r>
+          </w:p>
+          <w:p>
+            <w:pPr>
+              <w:spacing w:line="240" w:lineRule="auto"/>
+              <w:rPr>
+                <w:b/>
+                <w:noProof/>
+              </w:rPr>
+            </w:pPr>
+          </w:p>
+          <w:p>
+            <w:pPr>
+              <w:spacing w:line="240" w:lineRule="auto"/>
+              <w:rPr>
+                <w:b/>
+              </w:rPr>
+            </w:pPr>
+          </w:p>
+        </w:tc>
+        <w:tc>
+          <w:tcPr>
+            <w:tcW w:w="4632" w:type="dxa"/>
+            <w:tcBorders>
+              <w:top w:val="single" w:sz="4" w:space="0" w:color="auto"/>
+              <w:left w:val="single" w:sz="4" w:space="0" w:color="auto"/>
+              <w:bottom w:val="single" w:sz="4" w:space="0" w:color="auto"/>
+              <w:right w:val="single" w:sz="4" w:space="0" w:color="auto"/>
+            </w:tcBorders>
+          </w:tcPr>
+          <w:p>
+            <w:pPr>
+              <w:spacing w:line="240" w:lineRule="auto"/>
+              <w:rPr>
+                <w:noProof/>
+              </w:rPr>
+            </w:pPr>
+            <w:r>
+              <w:rPr>
+                <w:noProof/>
+              </w:rPr>
+              <w:drawing>
+                <wp:anchor distT="0" distB="0" distL="114300" distR="114300" simplePos="0" relativeHeight="251687936" behindDoc="1" locked="0" layoutInCell="1" allowOverlap="1" wp14:anchorId="4B79EFEE" wp14:editId="2CD087D7">
+                  <wp:simplePos x="0" y="0"/>
+                  <wp:positionH relativeFrom="column">
+                    <wp:posOffset>149623</wp:posOffset>
+                  </wp:positionH>
+                  <wp:positionV relativeFrom="paragraph">
+                    <wp:posOffset>225186</wp:posOffset>
+                  </wp:positionV>
+                  <wp:extent cx="2553970" cy="1104405"/>
+                  <wp:effectExtent l="0" t="0" r="0" b="635"/>
+                  <wp:wrapNone/>
+                  <wp:docPr id="27" name="Afbeelding 27"/>
+                  <wp:cNvGraphicFramePr>
+                    <a:graphicFrameLocks xmlns:a="http://schemas.openxmlformats.org/drawingml/2006/main" noChangeAspect="1"/>
+                  </wp:cNvGraphicFramePr>
+                  <a:graphic xmlns:a="http://schemas.openxmlformats.org/drawingml/2006/main">
+                    <a:graphicData uri="http://schemas.openxmlformats.org/drawingml/2006/picture">
+                      <pic:pic xmlns:pic="http://schemas.openxmlformats.org/drawingml/2006/picture">
+                        <pic:nvPicPr>
+                          <pic:cNvPr id="1" name=""/>
+                          <pic:cNvPicPr/>
+                        </pic:nvPicPr>
+                        <pic:blipFill>
+                          <a:blip r:embed="rId15" cstate="print">
+                            <a:extLst>
+                              <a:ext uri="{28A0092B-C50C-407E-A947-70E740481C1C}">
+                                <a14:useLocalDpi xmlns:a14="http://schemas.microsoft.com/office/drawing/2010/main" val="0"/>
+                              </a:ext>
+                            </a:extLst>
+                          </a:blip>
+                          <a:stretch>
+                            <a:fillRect/>
+                          </a:stretch>
+                        </pic:blipFill>
+                        <pic:spPr>
+                          <a:xfrm>
+                            <a:off x="0" y="0"/>
+                            <a:ext cx="2553970" cy="1104405"/>
+                          </a:xfrm>
+                          <a:prstGeom prst="rect">
+                            <a:avLst/>
+                          </a:prstGeom>
+                        </pic:spPr>
+                      </pic:pic>
+                    </a:graphicData>
+                  </a:graphic>
+                  <wp14:sizeRelV relativeFrom="margin">
+                    <wp14:pctHeight>0</wp14:pctHeight>
+                  </wp14:sizeRelV>
+                </wp:anchor>
+              </w:drawing>
+            </w:r>
+          </w:p>
+          <w:p>
+            <w:pPr>
+              <w:spacing w:line="240" w:lineRule="auto"/>
+            </w:pPr>
+          </w:p>
+        </w:tc>
+      </w:tr>
+      <w:tr>
+        <w:tc>
+          <w:tcPr>
+            <w:tcW w:w="4430" w:type="dxa"/>
+            <w:tcBorders>
+              <w:top w:val="single" w:sz="4" w:space="0" w:color="auto"/>
+              <w:left w:val="single" w:sz="4" w:space="0" w:color="auto"/>
+              <w:bottom w:val="single" w:sz="4" w:space="0" w:color="auto"/>
+              <w:right w:val="single" w:sz="4" w:space="0" w:color="auto"/>
+            </w:tcBorders>
+            <w:hideMark/>
+          </w:tcPr>
+          <w:p>
+            <w:pPr>
+              <w:spacing w:line="240" w:lineRule="auto"/>
+              <w:rPr>
+                <w:b/>
+                <w:sz w:val="22"/>
+                <w:szCs w:val="22"/>
+              </w:rPr>
+            </w:pPr>
+            <w:r>
+              <w:rPr>
+                <w:b/>
+              </w:rPr>
+              <w:t>Naam</w:t>
+            </w:r>
+          </w:p>
+        </w:tc>
+        <w:tc>
+          <w:tcPr>
+            <w:tcW w:w="4632" w:type="dxa"/>
+            <w:tcBorders>
+              <w:top w:val="single" w:sz="4" w:space="0" w:color="auto"/>
+              <w:left w:val="single" w:sz="4" w:space="0" w:color="auto"/>
+              <w:bottom w:val="single" w:sz="4" w:space="0" w:color="auto"/>
+              <w:right w:val="single" w:sz="4" w:space="0" w:color="auto"/>
+            </w:tcBorders>
+            <w:hideMark/>
+          </w:tcPr>
+          <w:p>
+            <w:pPr>
+              <w:spacing w:line="240" w:lineRule="auto"/>
+            </w:pPr>
+            <w:r>
+              <w:t>UC</w:t>
+            </w:r>
+            <w:r>
+              <w:t>5: Keuze bevestigen</w:t>
+            </w:r>
+          </w:p>
+        </w:tc>
+      </w:tr>
+      <w:tr>
+        <w:tc>
+          <w:tcPr>
+            <w:tcW w:w="4430" w:type="dxa"/>
+            <w:tcBorders>
+              <w:top w:val="single" w:sz="4" w:space="0" w:color="auto"/>
+              <w:left w:val="single" w:sz="4" w:space="0" w:color="auto"/>
+              <w:bottom w:val="single" w:sz="4" w:space="0" w:color="auto"/>
+              <w:right w:val="single" w:sz="4" w:space="0" w:color="auto"/>
+            </w:tcBorders>
+            <w:hideMark/>
+          </w:tcPr>
+          <w:p>
+            <w:pPr>
+              <w:spacing w:line="240" w:lineRule="auto"/>
+              <w:rPr>
+                <w:b/>
+              </w:rPr>
+            </w:pPr>
+            <w:r>
+              <w:rPr>
+                <w:b/>
+              </w:rPr>
+              <w:t>Actor</w:t>
+            </w:r>
+          </w:p>
+        </w:tc>
+        <w:tc>
+          <w:tcPr>
+            <w:tcW w:w="4632" w:type="dxa"/>
+            <w:tcBorders>
+              <w:top w:val="single" w:sz="4" w:space="0" w:color="auto"/>
+              <w:left w:val="single" w:sz="4" w:space="0" w:color="auto"/>
+              <w:bottom w:val="single" w:sz="4" w:space="0" w:color="auto"/>
+              <w:right w:val="single" w:sz="4" w:space="0" w:color="auto"/>
+            </w:tcBorders>
+            <w:hideMark/>
+          </w:tcPr>
+          <w:p>
+            <w:pPr>
+              <w:spacing w:line="240" w:lineRule="auto"/>
+            </w:pPr>
+            <w:r>
+              <w:t>Speler</w:t>
+            </w:r>
+          </w:p>
+        </w:tc>
+      </w:tr>
+      <w:tr>
+        <w:tc>
+          <w:tcPr>
+            <w:tcW w:w="4430" w:type="dxa"/>
+            <w:tcBorders>
+              <w:top w:val="single" w:sz="4" w:space="0" w:color="auto"/>
+              <w:left w:val="single" w:sz="4" w:space="0" w:color="auto"/>
+              <w:bottom w:val="single" w:sz="4" w:space="0" w:color="auto"/>
+              <w:right w:val="single" w:sz="4" w:space="0" w:color="auto"/>
+            </w:tcBorders>
+            <w:hideMark/>
+          </w:tcPr>
+          <w:p>
+            <w:pPr>
+              <w:spacing w:line="240" w:lineRule="auto"/>
+              <w:rPr>
+                <w:b/>
+              </w:rPr>
+            </w:pPr>
+            <w:r>
+              <w:rPr>
+                <w:b/>
+              </w:rPr>
+              <w:t>Preconditie(s)</w:t>
+            </w:r>
+          </w:p>
+        </w:tc>
+        <w:tc>
+          <w:tcPr>
+            <w:tcW w:w="4632" w:type="dxa"/>
+            <w:tcBorders>
+              <w:top w:val="single" w:sz="4" w:space="0" w:color="auto"/>
+              <w:left w:val="single" w:sz="4" w:space="0" w:color="auto"/>
+              <w:bottom w:val="single" w:sz="4" w:space="0" w:color="auto"/>
+              <w:right w:val="single" w:sz="4" w:space="0" w:color="auto"/>
+            </w:tcBorders>
+            <w:hideMark/>
+          </w:tcPr>
+          <w:p>
+            <w:pPr>
+              <w:spacing w:line="240" w:lineRule="auto"/>
+            </w:pPr>
+            <w:r>
+              <w:t>De speler moet geld op de counter hebben liggen.</w:t>
+            </w:r>
+          </w:p>
+        </w:tc>
+      </w:tr>
+      <w:tr>
+        <w:tc>
+          <w:tcPr>
+            <w:tcW w:w="4430" w:type="dxa"/>
+            <w:tcBorders>
+              <w:top w:val="single" w:sz="4" w:space="0" w:color="auto"/>
+              <w:left w:val="single" w:sz="4" w:space="0" w:color="auto"/>
+              <w:bottom w:val="single" w:sz="4" w:space="0" w:color="auto"/>
+              <w:right w:val="single" w:sz="4" w:space="0" w:color="auto"/>
+            </w:tcBorders>
+            <w:hideMark/>
+          </w:tcPr>
+          <w:p>
+            <w:pPr>
+              <w:spacing w:line="240" w:lineRule="auto"/>
+              <w:rPr>
+                <w:b/>
+              </w:rPr>
+            </w:pPr>
+            <w:r>
+              <w:rPr>
+                <w:b/>
+              </w:rPr>
+              <w:t>Actie</w:t>
+            </w:r>
+          </w:p>
+        </w:tc>
+        <w:tc>
+          <w:tcPr>
+            <w:tcW w:w="4632" w:type="dxa"/>
+            <w:tcBorders>
+              <w:top w:val="single" w:sz="4" w:space="0" w:color="auto"/>
+              <w:left w:val="single" w:sz="4" w:space="0" w:color="auto"/>
+              <w:bottom w:val="single" w:sz="4" w:space="0" w:color="auto"/>
+              <w:right w:val="single" w:sz="4" w:space="0" w:color="auto"/>
+            </w:tcBorders>
+            <w:hideMark/>
+          </w:tcPr>
+          <w:p>
+            <w:pPr>
+              <w:spacing w:line="240" w:lineRule="auto"/>
+            </w:pPr>
+            <w:r>
+              <w:t xml:space="preserve">De speler klikt </w:t>
+            </w:r>
+            <w:r>
+              <w:t>op de bevestigen knop</w:t>
+            </w:r>
+          </w:p>
+        </w:tc>
+      </w:tr>
+      <w:tr>
+        <w:tc>
+          <w:tcPr>
+            <w:tcW w:w="4430" w:type="dxa"/>
+            <w:tcBorders>
+              <w:top w:val="single" w:sz="4" w:space="0" w:color="auto"/>
+              <w:left w:val="single" w:sz="4" w:space="0" w:color="auto"/>
+              <w:bottom w:val="single" w:sz="4" w:space="0" w:color="auto"/>
+              <w:right w:val="single" w:sz="4" w:space="0" w:color="auto"/>
+            </w:tcBorders>
+            <w:hideMark/>
+          </w:tcPr>
+          <w:p>
+            <w:pPr>
+              <w:spacing w:line="240" w:lineRule="auto"/>
+              <w:rPr>
+                <w:b/>
+              </w:rPr>
+            </w:pPr>
+            <w:r>
+              <w:rPr>
+                <w:b/>
+              </w:rPr>
+              <w:t>Postconditie(s)</w:t>
+            </w:r>
+          </w:p>
+        </w:tc>
+        <w:tc>
+          <w:tcPr>
+            <w:tcW w:w="4632" w:type="dxa"/>
+            <w:tcBorders>
+              <w:top w:val="single" w:sz="4" w:space="0" w:color="auto"/>
+              <w:left w:val="single" w:sz="4" w:space="0" w:color="auto"/>
+              <w:bottom w:val="single" w:sz="4" w:space="0" w:color="auto"/>
+              <w:right w:val="single" w:sz="4" w:space="0" w:color="auto"/>
+            </w:tcBorders>
+            <w:hideMark/>
+          </w:tcPr>
+          <w:p>
+            <w:pPr>
+              <w:spacing w:line="240" w:lineRule="auto"/>
+            </w:pPr>
+            <w:r>
+              <w:t>De speler is nu bij de eerste opdracht</w:t>
+            </w:r>
+          </w:p>
+        </w:tc>
+      </w:tr>
+      <w:tr>
+        <w:trPr>
+          <w:trHeight w:val="408"/>
+        </w:trPr>
+        <w:tc>
+          <w:tcPr>
+            <w:tcW w:w="4430" w:type="dxa"/>
+            <w:tcBorders>
+              <w:top w:val="single" w:sz="4" w:space="0" w:color="auto"/>
+              <w:left w:val="single" w:sz="4" w:space="0" w:color="auto"/>
+              <w:bottom w:val="single" w:sz="4" w:space="0" w:color="auto"/>
+              <w:right w:val="single" w:sz="4" w:space="0" w:color="auto"/>
+            </w:tcBorders>
+            <w:hideMark/>
+          </w:tcPr>
+          <w:p>
+            <w:pPr>
+              <w:spacing w:line="240" w:lineRule="auto"/>
+              <w:rPr>
+                <w:b/>
+              </w:rPr>
+            </w:pPr>
+            <w:r>
+              <w:rPr>
+                <w:b/>
+              </w:rPr>
+              <w:t>Uitzonderingen</w:t>
+            </w:r>
+          </w:p>
+        </w:tc>
+        <w:tc>
+          <w:tcPr>
+            <w:tcW w:w="4632" w:type="dxa"/>
+            <w:tcBorders>
+              <w:top w:val="single" w:sz="4" w:space="0" w:color="auto"/>
+              <w:left w:val="single" w:sz="4" w:space="0" w:color="auto"/>
+              <w:bottom w:val="single" w:sz="4" w:space="0" w:color="auto"/>
+              <w:right w:val="single" w:sz="4" w:space="0" w:color="auto"/>
+            </w:tcBorders>
+            <w:hideMark/>
+          </w:tcPr>
+          <w:p>
+            <w:pPr>
+              <w:spacing w:line="240" w:lineRule="auto"/>
+            </w:pPr>
+            <w:r>
+              <w:t>/</w:t>
+            </w:r>
+          </w:p>
+        </w:tc>
+      </w:tr>
+    </w:tbl>
+    <w:p>
+      <w:bookmarkStart w:id="5" w:name="_GoBack"/>
+      <w:bookmarkEnd w:id="5"/>
     </w:p>
     <w:p>
       <w:pPr>
@@ -1264,6 +4252,7 @@
       </w:pPr>
       <w:bookmarkStart w:id="6" w:name="_Toc509993594"/>
       <w:r>
+        <w:lastRenderedPageBreak/>
         <w:t>2.3 Menustructuur</w:t>
       </w:r>
       <w:bookmarkEnd w:id="6"/>
@@ -1309,7 +4298,15 @@
     </w:p>
     <w:p>
       <w:r>
-        <w:t>In het klassendiagram staan alle classes, methodes, functies en variablen die wij in de applicatie gaan gebruiken, en hoe die met elkaar communiceren.</w:t>
+        <w:t xml:space="preserve">In het klassendiagram staan alle classes, methodes, functies en </w:t>
+      </w:r>
+      <w:proofErr w:type="spellStart"/>
+      <w:r>
+        <w:t>variablen</w:t>
+      </w:r>
+      <w:proofErr w:type="spellEnd"/>
+      <w:r>
+        <w:t xml:space="preserve"> die wij in de applicatie gaan gebruiken, en hoe die met elkaar communiceren.</w:t>
       </w:r>
     </w:p>
     <w:p>
@@ -1341,21 +4338,36 @@
         <w:rPr>
           <w:sz w:val="56"/>
         </w:rPr>
-        <w:lastRenderedPageBreak/>
         <w:t>4. Testrapport</w:t>
       </w:r>
       <w:bookmarkEnd w:id="10"/>
     </w:p>
     <w:p>
       <w:r>
-        <w:t>In het testrapport testen wij alle use-cases en geven wij aan of er nog use-cases verkeerd werken of malfuncties hebben. (Hier gaan wij niet van uit!)</w:t>
+        <w:t xml:space="preserve">In het testrapport testen wij alle </w:t>
+      </w:r>
+      <w:proofErr w:type="spellStart"/>
+      <w:r>
+        <w:t>use</w:t>
+      </w:r>
+      <w:proofErr w:type="spellEnd"/>
+      <w:r>
+        <w:t xml:space="preserve">-cases en geven wij aan of er nog </w:t>
+      </w:r>
+      <w:proofErr w:type="spellStart"/>
+      <w:r>
+        <w:t>use</w:t>
+      </w:r>
+      <w:proofErr w:type="spellEnd"/>
+      <w:r>
+        <w:t>-cases verkeerd werken of malfuncties hebben. (Hier gaan wij niet van uit!)</w:t>
       </w:r>
     </w:p>
     <w:p/>
     <w:sectPr>
-      <w:headerReference w:type="default" r:id="rId9"/>
-      <w:footerReference w:type="default" r:id="rId10"/>
-      <w:footerReference w:type="first" r:id="rId11"/>
+      <w:headerReference w:type="default" r:id="rId16"/>
+      <w:footerReference w:type="default" r:id="rId17"/>
+      <w:footerReference w:type="first" r:id="rId18"/>
       <w:pgSz w:w="11906" w:h="16838"/>
       <w:pgMar w:top="1417" w:right="1417" w:bottom="1417" w:left="1417" w:header="708" w:footer="708" w:gutter="0"/>
       <w:cols w:space="708"/>
@@ -1450,7 +4462,7 @@
                 <w:bCs/>
                 <w:noProof/>
               </w:rPr>
-              <w:t>2</w:t>
+              <w:t>6</w:t>
             </w:r>
             <w:r>
               <w:rPr>
@@ -1495,7 +4507,7 @@
                 <w:bCs/>
                 <w:noProof/>
               </w:rPr>
-              <w:t>4</w:t>
+              <w:t>8</w:t>
             </w:r>
             <w:r>
               <w:rPr>
@@ -1527,7 +4539,27 @@
         <w:szCs w:val="22"/>
         <w:lang w:eastAsia="ar-SA"/>
       </w:rPr>
-      <w:t>ROC Mondriaan Tinwerf – School voor ICT</w:t>
+      <w:t xml:space="preserve">ROC Mondriaan </w:t>
+    </w:r>
+    <w:proofErr w:type="spellStart"/>
+    <w:r>
+      <w:rPr>
+        <w:rFonts w:ascii="Calibri" w:hAnsi="Calibri" w:cs="Calibri"/>
+        <w:sz w:val="22"/>
+        <w:szCs w:val="22"/>
+        <w:lang w:eastAsia="ar-SA"/>
+      </w:rPr>
+      <w:t>Tinwerf</w:t>
+    </w:r>
+    <w:proofErr w:type="spellEnd"/>
+    <w:r>
+      <w:rPr>
+        <w:rFonts w:ascii="Calibri" w:hAnsi="Calibri" w:cs="Calibri"/>
+        <w:sz w:val="22"/>
+        <w:szCs w:val="22"/>
+        <w:lang w:eastAsia="ar-SA"/>
+      </w:rPr>
+      <w:t xml:space="preserve"> – School voor ICT</w:t>
     </w:r>
   </w:p>
   <w:p>
@@ -2459,6 +5491,25 @@
       <w:ind w:left="200"/>
     </w:pPr>
   </w:style>
+  <w:style w:type="table" w:styleId="Tabelraster">
+    <w:name w:val="Table Grid"/>
+    <w:basedOn w:val="Standaardtabel"/>
+    <w:uiPriority w:val="39"/>
+    <w:rsid w:val="00542046"/>
+    <w:pPr>
+      <w:spacing w:after="0" w:line="240" w:lineRule="auto"/>
+    </w:pPr>
+    <w:tblPr>
+      <w:tblBorders>
+        <w:top w:val="single" w:sz="4" w:space="0" w:color="auto"/>
+        <w:left w:val="single" w:sz="4" w:space="0" w:color="auto"/>
+        <w:bottom w:val="single" w:sz="4" w:space="0" w:color="auto"/>
+        <w:right w:val="single" w:sz="4" w:space="0" w:color="auto"/>
+        <w:insideH w:val="single" w:sz="4" w:space="0" w:color="auto"/>
+        <w:insideV w:val="single" w:sz="4" w:space="0" w:color="auto"/>
+      </w:tblBorders>
+    </w:tblPr>
+  </w:style>
 </w:styles>
 </file>
 
@@ -2762,7 +5813,7 @@
 </file>
 
 <file path=customXml/itemProps1.xml><?xml version="1.0" encoding="utf-8"?>
-<ds:datastoreItem xmlns:ds="http://schemas.openxmlformats.org/officeDocument/2006/customXml" ds:itemID="{4EEFA891-4669-42DC-9FA5-ADA458C5A37C}">
+<ds:datastoreItem xmlns:ds="http://schemas.openxmlformats.org/officeDocument/2006/customXml" ds:itemID="{4FE78EB2-4D34-4AB1-BEFB-F8A558E2D906}">
   <ds:schemaRefs>
     <ds:schemaRef ds:uri="http://schemas.openxmlformats.org/officeDocument/2006/bibliography"/>
   </ds:schemaRefs>

</xml_diff>